<commit_message>
NodeJs: instalación express y primeros pasos con carpeta public y midllewares
</commit_message>
<xml_diff>
--- a/nodejs/nodejs.docx
+++ b/nodejs/nodejs.docx
@@ -4271,32 +4271,3175 @@
           <w:shd w:val="clear" w:color="auto" w:fill="FFFFFF"/>
         </w:rPr>
       </w:pPr>
+      <w:r>
+        <w:rPr>
+          <w:rFonts w:ascii="Segoe UI" w:hAnsi="Segoe UI" w:cs="Segoe UI"/>
+          <w:color w:val="2C3E50"/>
+          <w:shd w:val="clear" w:color="auto" w:fill="FFFFFF"/>
+        </w:rPr>
+        <w:t xml:space="preserve">Para arrancar el servidor local con nodemon </w:t>
+      </w:r>
+    </w:p>
+    <w:p>
+      <w:pPr>
+        <w:jc w:val="center"/>
+        <w:rPr>
+          <w:rFonts w:ascii="Segoe UI" w:hAnsi="Segoe UI" w:cs="Segoe UI"/>
+          <w:color w:val="2C3E50"/>
+          <w:shd w:val="clear" w:color="auto" w:fill="FFFFFF"/>
+        </w:rPr>
+      </w:pPr>
+      <w:r>
+        <w:rPr>
+          <w:noProof/>
+          <w:lang w:eastAsia="es-ES"/>
+        </w:rPr>
+        <w:drawing>
+          <wp:inline distT="0" distB="0" distL="0" distR="0" wp14:anchorId="128B61FD" wp14:editId="083AEFAB">
+            <wp:extent cx="4762500" cy="1409700"/>
+            <wp:effectExtent l="0" t="0" r="0" b="0"/>
+            <wp:docPr id="26" name="Imagen 26"/>
+            <wp:cNvGraphicFramePr>
+              <a:graphicFrameLocks xmlns:a="http://schemas.openxmlformats.org/drawingml/2006/main" noChangeAspect="1"/>
+            </wp:cNvGraphicFramePr>
+            <a:graphic xmlns:a="http://schemas.openxmlformats.org/drawingml/2006/main">
+              <a:graphicData uri="http://schemas.openxmlformats.org/drawingml/2006/picture">
+                <pic:pic xmlns:pic="http://schemas.openxmlformats.org/drawingml/2006/picture">
+                  <pic:nvPicPr>
+                    <pic:cNvPr id="0" name=""/>
+                    <pic:cNvPicPr/>
+                  </pic:nvPicPr>
+                  <pic:blipFill>
+                    <a:blip r:embed="rId41"/>
+                    <a:stretch>
+                      <a:fillRect/>
+                    </a:stretch>
+                  </pic:blipFill>
+                  <pic:spPr>
+                    <a:xfrm>
+                      <a:off x="0" y="0"/>
+                      <a:ext cx="4762500" cy="1409700"/>
+                    </a:xfrm>
+                    <a:prstGeom prst="rect">
+                      <a:avLst/>
+                    </a:prstGeom>
+                  </pic:spPr>
+                </pic:pic>
+              </a:graphicData>
+            </a:graphic>
+          </wp:inline>
+        </w:drawing>
+      </w:r>
+    </w:p>
+    <w:p>
+      <w:pPr>
+        <w:jc w:val="center"/>
+        <w:rPr>
+          <w:rFonts w:ascii="Segoe UI" w:hAnsi="Segoe UI" w:cs="Segoe UI"/>
+          <w:color w:val="2C3E50"/>
+          <w:shd w:val="clear" w:color="auto" w:fill="FFFFFF"/>
+        </w:rPr>
+      </w:pPr>
+    </w:p>
+    <w:p>
+      <w:pPr>
+        <w:rPr>
+          <w:rFonts w:ascii="Segoe UI" w:hAnsi="Segoe UI" w:cs="Segoe UI"/>
+          <w:color w:val="2C3E50"/>
+          <w:shd w:val="clear" w:color="auto" w:fill="FFFFFF"/>
+        </w:rPr>
+      </w:pPr>
+      <w:r>
+        <w:rPr>
+          <w:rFonts w:ascii="Segoe UI" w:hAnsi="Segoe UI" w:cs="Segoe UI"/>
+          <w:color w:val="2C3E50"/>
+          <w:shd w:val="clear" w:color="auto" w:fill="FFFFFF"/>
+        </w:rPr>
+        <w:t>Express</w:t>
+      </w:r>
+    </w:p>
+    <w:p>
+      <w:pPr>
+        <w:numPr>
+          <w:ilvl w:val="0"/>
+          <w:numId w:val="6"/>
+        </w:numPr>
+        <w:shd w:val="clear" w:color="auto" w:fill="FFFFFF"/>
+        <w:spacing w:before="100" w:beforeAutospacing="1" w:after="100" w:afterAutospacing="1" w:line="240" w:lineRule="auto"/>
+        <w:rPr>
+          <w:rFonts w:ascii="Segoe UI" w:eastAsia="Times New Roman" w:hAnsi="Segoe UI" w:cs="Segoe UI"/>
+          <w:color w:val="2C3E50"/>
+          <w:sz w:val="24"/>
+          <w:szCs w:val="24"/>
+          <w:lang w:eastAsia="es-ES"/>
+        </w:rPr>
+      </w:pPr>
+      <w:r>
+        <w:rPr>
+          <w:rFonts w:ascii="Segoe UI" w:eastAsia="Times New Roman" w:hAnsi="Segoe UI" w:cs="Segoe UI"/>
+          <w:color w:val="2C3E50"/>
+          <w:sz w:val="24"/>
+          <w:szCs w:val="24"/>
+          <w:lang w:eastAsia="es-ES"/>
+        </w:rPr>
+        <w:t>Express es una infraestructura de aplicaciones web Node.js mínima y flexible que proporciona un conjunto sólido de características para las aplicaciones web y móviles (Framework).</w:t>
+      </w:r>
+    </w:p>
+    <w:p>
+      <w:pPr>
+        <w:numPr>
+          <w:ilvl w:val="0"/>
+          <w:numId w:val="6"/>
+        </w:numPr>
+        <w:shd w:val="clear" w:color="auto" w:fill="FFFFFF"/>
+        <w:spacing w:before="100" w:beforeAutospacing="1" w:after="100" w:afterAutospacing="1" w:line="240" w:lineRule="auto"/>
+        <w:rPr>
+          <w:rFonts w:ascii="Segoe UI" w:eastAsia="Times New Roman" w:hAnsi="Segoe UI" w:cs="Segoe UI"/>
+          <w:color w:val="2C3E50"/>
+          <w:sz w:val="24"/>
+          <w:szCs w:val="24"/>
+          <w:lang w:eastAsia="es-ES"/>
+        </w:rPr>
+      </w:pPr>
+      <w:r>
+        <w:rPr>
+          <w:rFonts w:ascii="Segoe UI" w:eastAsia="Times New Roman" w:hAnsi="Segoe UI" w:cs="Segoe UI"/>
+          <w:color w:val="2C3E50"/>
+          <w:sz w:val="24"/>
+          <w:szCs w:val="24"/>
+          <w:lang w:eastAsia="es-ES"/>
+        </w:rPr>
+        <w:t>Con miles de métodos de programa de utilidad HTTP y middleware a su disposición, la creación de una API sólida es rápida y sencilla.</w:t>
+      </w:r>
+    </w:p>
+    <w:p>
+      <w:pPr>
+        <w:jc w:val="center"/>
+        <w:rPr>
+          <w:rFonts w:ascii="Segoe UI" w:hAnsi="Segoe UI" w:cs="Segoe UI"/>
+          <w:color w:val="2C3E50"/>
+          <w:shd w:val="clear" w:color="auto" w:fill="FFFFFF"/>
+        </w:rPr>
+      </w:pPr>
+      <w:r>
+        <w:rPr>
+          <w:rFonts w:ascii="Segoe UI" w:hAnsi="Segoe UI" w:cs="Segoe UI"/>
+          <w:color w:val="2C3E50"/>
+          <w:shd w:val="clear" w:color="auto" w:fill="FFFFFF"/>
+        </w:rPr>
+        <w:t>Para instalar Express</w:t>
+      </w:r>
+    </w:p>
+    <w:p>
+      <w:pPr>
+        <w:tabs>
+          <w:tab w:val="left" w:pos="916"/>
+          <w:tab w:val="left" w:pos="1832"/>
+          <w:tab w:val="left" w:pos="2748"/>
+          <w:tab w:val="left" w:pos="3664"/>
+          <w:tab w:val="left" w:pos="4580"/>
+          <w:tab w:val="left" w:pos="5496"/>
+          <w:tab w:val="left" w:pos="6412"/>
+          <w:tab w:val="left" w:pos="7328"/>
+          <w:tab w:val="left" w:pos="8244"/>
+          <w:tab w:val="left" w:pos="9160"/>
+          <w:tab w:val="left" w:pos="10076"/>
+          <w:tab w:val="left" w:pos="10992"/>
+          <w:tab w:val="left" w:pos="11908"/>
+          <w:tab w:val="left" w:pos="12824"/>
+          <w:tab w:val="left" w:pos="13740"/>
+          <w:tab w:val="left" w:pos="14656"/>
+        </w:tabs>
+        <w:spacing w:after="0" w:line="240" w:lineRule="auto"/>
+        <w:jc w:val="center"/>
+        <w:rPr>
+          <w:rFonts w:ascii="Consolas" w:eastAsia="Times New Roman" w:hAnsi="Consolas" w:cs="Courier New"/>
+          <w:sz w:val="24"/>
+          <w:szCs w:val="24"/>
+          <w:lang w:eastAsia="es-ES"/>
+        </w:rPr>
+      </w:pPr>
+      <w:proofErr w:type="gramStart"/>
+      <w:r>
+        <w:rPr>
+          <w:rFonts w:ascii="Consolas" w:eastAsia="Times New Roman" w:hAnsi="Consolas" w:cs="Courier New"/>
+          <w:sz w:val="20"/>
+          <w:szCs w:val="20"/>
+          <w:lang w:eastAsia="es-ES"/>
+        </w:rPr>
+        <w:t>npm</w:t>
+      </w:r>
+      <w:proofErr w:type="gramEnd"/>
+      <w:r>
+        <w:rPr>
+          <w:rFonts w:ascii="Consolas" w:eastAsia="Times New Roman" w:hAnsi="Consolas" w:cs="Courier New"/>
+          <w:sz w:val="20"/>
+          <w:szCs w:val="20"/>
+          <w:lang w:eastAsia="es-ES"/>
+        </w:rPr>
+        <w:t xml:space="preserve"> i express</w:t>
+      </w:r>
+    </w:p>
+    <w:p>
+      <w:pPr>
+        <w:jc w:val="center"/>
+        <w:rPr>
+          <w:rFonts w:ascii="Segoe UI" w:hAnsi="Segoe UI" w:cs="Segoe UI"/>
+          <w:color w:val="2C3E50"/>
+          <w:shd w:val="clear" w:color="auto" w:fill="FFFFFF"/>
+        </w:rPr>
+      </w:pPr>
+    </w:p>
+    <w:p>
+      <w:pPr>
+        <w:jc w:val="center"/>
+        <w:rPr>
+          <w:rFonts w:ascii="Segoe UI" w:hAnsi="Segoe UI" w:cs="Segoe UI"/>
+          <w:color w:val="2C3E50"/>
+          <w:shd w:val="clear" w:color="auto" w:fill="FFFFFF"/>
+        </w:rPr>
+      </w:pPr>
+      <w:r>
+        <w:rPr>
+          <w:rFonts w:ascii="Segoe UI" w:hAnsi="Segoe UI" w:cs="Segoe UI"/>
+          <w:color w:val="2C3E50"/>
+          <w:shd w:val="clear" w:color="auto" w:fill="FFFFFF"/>
+        </w:rPr>
+        <w:t>Requerimos express para poder usarlo</w:t>
+      </w:r>
+    </w:p>
+    <w:p>
+      <w:pPr>
+        <w:jc w:val="center"/>
+        <w:rPr>
+          <w:rFonts w:ascii="Segoe UI" w:hAnsi="Segoe UI" w:cs="Segoe UI"/>
+          <w:color w:val="2C3E50"/>
+          <w:shd w:val="clear" w:color="auto" w:fill="FFFFFF"/>
+        </w:rPr>
+      </w:pPr>
+      <w:r>
+        <w:rPr>
+          <w:noProof/>
+          <w:lang w:eastAsia="es-ES"/>
+        </w:rPr>
+        <w:drawing>
+          <wp:inline distT="0" distB="0" distL="0" distR="0" wp14:anchorId="4A772CD3" wp14:editId="58FF6BE0">
+            <wp:extent cx="3981450" cy="1009650"/>
+            <wp:effectExtent l="0" t="0" r="0" b="0"/>
+            <wp:docPr id="34" name="Imagen 34"/>
+            <wp:cNvGraphicFramePr>
+              <a:graphicFrameLocks xmlns:a="http://schemas.openxmlformats.org/drawingml/2006/main" noChangeAspect="1"/>
+            </wp:cNvGraphicFramePr>
+            <a:graphic xmlns:a="http://schemas.openxmlformats.org/drawingml/2006/main">
+              <a:graphicData uri="http://schemas.openxmlformats.org/drawingml/2006/picture">
+                <pic:pic xmlns:pic="http://schemas.openxmlformats.org/drawingml/2006/picture">
+                  <pic:nvPicPr>
+                    <pic:cNvPr id="0" name=""/>
+                    <pic:cNvPicPr/>
+                  </pic:nvPicPr>
+                  <pic:blipFill>
+                    <a:blip r:embed="rId42"/>
+                    <a:stretch>
+                      <a:fillRect/>
+                    </a:stretch>
+                  </pic:blipFill>
+                  <pic:spPr>
+                    <a:xfrm>
+                      <a:off x="0" y="0"/>
+                      <a:ext cx="3981450" cy="1009650"/>
+                    </a:xfrm>
+                    <a:prstGeom prst="rect">
+                      <a:avLst/>
+                    </a:prstGeom>
+                  </pic:spPr>
+                </pic:pic>
+              </a:graphicData>
+            </a:graphic>
+          </wp:inline>
+        </w:drawing>
+      </w:r>
+    </w:p>
+    <w:p>
+      <w:pPr>
+        <w:jc w:val="center"/>
+        <w:rPr>
+          <w:rFonts w:ascii="Segoe UI" w:hAnsi="Segoe UI" w:cs="Segoe UI"/>
+          <w:color w:val="2C3E50"/>
+          <w:shd w:val="clear" w:color="auto" w:fill="FFFFFF"/>
+        </w:rPr>
+      </w:pPr>
+    </w:p>
+    <w:p>
+      <w:pPr>
+        <w:jc w:val="center"/>
+        <w:rPr>
+          <w:rFonts w:ascii="Segoe UI" w:hAnsi="Segoe UI" w:cs="Segoe UI"/>
+          <w:color w:val="2C3E50"/>
+          <w:shd w:val="clear" w:color="auto" w:fill="FFFFFF"/>
+        </w:rPr>
+      </w:pPr>
+    </w:p>
+    <w:p>
+      <w:pPr>
+        <w:jc w:val="center"/>
+        <w:rPr>
+          <w:rFonts w:ascii="Segoe UI" w:hAnsi="Segoe UI" w:cs="Segoe UI"/>
+          <w:color w:val="2C3E50"/>
+          <w:shd w:val="clear" w:color="auto" w:fill="FFFFFF"/>
+        </w:rPr>
+      </w:pPr>
+    </w:p>
+    <w:p>
+      <w:pPr>
+        <w:jc w:val="center"/>
+        <w:rPr>
+          <w:rFonts w:ascii="Segoe UI" w:hAnsi="Segoe UI" w:cs="Segoe UI"/>
+          <w:color w:val="2C3E50"/>
+          <w:shd w:val="clear" w:color="auto" w:fill="FFFFFF"/>
+        </w:rPr>
+      </w:pPr>
+    </w:p>
+    <w:p>
+      <w:pPr>
+        <w:jc w:val="center"/>
+        <w:rPr>
+          <w:rFonts w:ascii="Segoe UI" w:hAnsi="Segoe UI" w:cs="Segoe UI"/>
+          <w:color w:val="2C3E50"/>
+          <w:shd w:val="clear" w:color="auto" w:fill="FFFFFF"/>
+        </w:rPr>
+      </w:pPr>
+      <w:r>
+        <w:rPr>
+          <w:rFonts w:ascii="Segoe UI" w:hAnsi="Segoe UI" w:cs="Segoe UI"/>
+          <w:color w:val="2C3E50"/>
+          <w:shd w:val="clear" w:color="auto" w:fill="FFFFFF"/>
+        </w:rPr>
+        <w:lastRenderedPageBreak/>
+        <w:t>Para usar express como app lo definimos así</w:t>
+      </w:r>
+    </w:p>
+    <w:p>
+      <w:pPr>
+        <w:jc w:val="center"/>
+        <w:rPr>
+          <w:rFonts w:ascii="Segoe UI" w:hAnsi="Segoe UI" w:cs="Segoe UI"/>
+          <w:color w:val="2C3E50"/>
+          <w:shd w:val="clear" w:color="auto" w:fill="FFFFFF"/>
+        </w:rPr>
+      </w:pPr>
+      <w:r>
+        <w:rPr>
+          <w:noProof/>
+          <w:lang w:eastAsia="es-ES"/>
+        </w:rPr>
+        <w:drawing>
+          <wp:inline distT="0" distB="0" distL="0" distR="0" wp14:anchorId="35405C22" wp14:editId="011B476B">
+            <wp:extent cx="3924300" cy="1200150"/>
+            <wp:effectExtent l="0" t="0" r="0" b="0"/>
+            <wp:docPr id="35" name="Imagen 35"/>
+            <wp:cNvGraphicFramePr>
+              <a:graphicFrameLocks xmlns:a="http://schemas.openxmlformats.org/drawingml/2006/main" noChangeAspect="1"/>
+            </wp:cNvGraphicFramePr>
+            <a:graphic xmlns:a="http://schemas.openxmlformats.org/drawingml/2006/main">
+              <a:graphicData uri="http://schemas.openxmlformats.org/drawingml/2006/picture">
+                <pic:pic xmlns:pic="http://schemas.openxmlformats.org/drawingml/2006/picture">
+                  <pic:nvPicPr>
+                    <pic:cNvPr id="0" name=""/>
+                    <pic:cNvPicPr/>
+                  </pic:nvPicPr>
+                  <pic:blipFill>
+                    <a:blip r:embed="rId43"/>
+                    <a:stretch>
+                      <a:fillRect/>
+                    </a:stretch>
+                  </pic:blipFill>
+                  <pic:spPr>
+                    <a:xfrm>
+                      <a:off x="0" y="0"/>
+                      <a:ext cx="3924300" cy="1200150"/>
+                    </a:xfrm>
+                    <a:prstGeom prst="rect">
+                      <a:avLst/>
+                    </a:prstGeom>
+                  </pic:spPr>
+                </pic:pic>
+              </a:graphicData>
+            </a:graphic>
+          </wp:inline>
+        </w:drawing>
+      </w:r>
+    </w:p>
+    <w:p>
+      <w:pPr>
+        <w:jc w:val="center"/>
+        <w:rPr>
+          <w:rFonts w:ascii="Segoe UI" w:hAnsi="Segoe UI" w:cs="Segoe UI"/>
+          <w:color w:val="2C3E50"/>
+          <w:shd w:val="clear" w:color="auto" w:fill="FFFFFF"/>
+        </w:rPr>
+      </w:pPr>
+      <w:r>
+        <w:rPr>
+          <w:rFonts w:ascii="Segoe UI" w:hAnsi="Segoe UI" w:cs="Segoe UI"/>
+          <w:color w:val="2C3E50"/>
+          <w:shd w:val="clear" w:color="auto" w:fill="FFFFFF"/>
+        </w:rPr>
+        <w:t>Definimos el puerto que vamos a utilizar</w:t>
+      </w:r>
+    </w:p>
+    <w:p>
+      <w:pPr>
+        <w:jc w:val="center"/>
+        <w:rPr>
+          <w:rFonts w:ascii="Segoe UI" w:hAnsi="Segoe UI" w:cs="Segoe UI"/>
+          <w:color w:val="2C3E50"/>
+          <w:shd w:val="clear" w:color="auto" w:fill="FFFFFF"/>
+        </w:rPr>
+      </w:pPr>
+      <w:r>
+        <w:rPr>
+          <w:noProof/>
+          <w:lang w:eastAsia="es-ES"/>
+        </w:rPr>
+        <w:drawing>
+          <wp:inline distT="0" distB="0" distL="0" distR="0" wp14:anchorId="23EB67AD" wp14:editId="111B6324">
+            <wp:extent cx="3914775" cy="1495425"/>
+            <wp:effectExtent l="0" t="0" r="9525" b="9525"/>
+            <wp:docPr id="36" name="Imagen 36"/>
+            <wp:cNvGraphicFramePr>
+              <a:graphicFrameLocks xmlns:a="http://schemas.openxmlformats.org/drawingml/2006/main" noChangeAspect="1"/>
+            </wp:cNvGraphicFramePr>
+            <a:graphic xmlns:a="http://schemas.openxmlformats.org/drawingml/2006/main">
+              <a:graphicData uri="http://schemas.openxmlformats.org/drawingml/2006/picture">
+                <pic:pic xmlns:pic="http://schemas.openxmlformats.org/drawingml/2006/picture">
+                  <pic:nvPicPr>
+                    <pic:cNvPr id="0" name=""/>
+                    <pic:cNvPicPr/>
+                  </pic:nvPicPr>
+                  <pic:blipFill>
+                    <a:blip r:embed="rId44"/>
+                    <a:stretch>
+                      <a:fillRect/>
+                    </a:stretch>
+                  </pic:blipFill>
+                  <pic:spPr>
+                    <a:xfrm>
+                      <a:off x="0" y="0"/>
+                      <a:ext cx="3914775" cy="1495425"/>
+                    </a:xfrm>
+                    <a:prstGeom prst="rect">
+                      <a:avLst/>
+                    </a:prstGeom>
+                  </pic:spPr>
+                </pic:pic>
+              </a:graphicData>
+            </a:graphic>
+          </wp:inline>
+        </w:drawing>
+      </w:r>
+    </w:p>
+    <w:p>
+      <w:pPr>
+        <w:jc w:val="center"/>
+        <w:rPr>
+          <w:rFonts w:ascii="Segoe UI" w:hAnsi="Segoe UI" w:cs="Segoe UI"/>
+          <w:color w:val="2C3E50"/>
+          <w:shd w:val="clear" w:color="auto" w:fill="FFFFFF"/>
+        </w:rPr>
+      </w:pPr>
+      <w:r>
+        <w:rPr>
+          <w:rFonts w:ascii="Segoe UI" w:hAnsi="Segoe UI" w:cs="Segoe UI"/>
+          <w:color w:val="2C3E50"/>
+          <w:shd w:val="clear" w:color="auto" w:fill="FFFFFF"/>
+        </w:rPr>
+        <w:t xml:space="preserve">Hacemos la primera petición http </w:t>
+      </w:r>
+    </w:p>
+    <w:p>
+      <w:pPr>
+        <w:jc w:val="center"/>
+        <w:rPr>
+          <w:rFonts w:ascii="Segoe UI" w:hAnsi="Segoe UI" w:cs="Segoe UI"/>
+          <w:color w:val="2C3E50"/>
+          <w:shd w:val="clear" w:color="auto" w:fill="FFFFFF"/>
+        </w:rPr>
+      </w:pPr>
+      <w:r>
+        <w:rPr>
+          <w:noProof/>
+          <w:lang w:eastAsia="es-ES"/>
+        </w:rPr>
+        <w:drawing>
+          <wp:inline distT="0" distB="0" distL="0" distR="0" wp14:anchorId="187D0F38" wp14:editId="553DEC89">
+            <wp:extent cx="4648200" cy="2447925"/>
+            <wp:effectExtent l="0" t="0" r="0" b="9525"/>
+            <wp:docPr id="37" name="Imagen 37"/>
+            <wp:cNvGraphicFramePr>
+              <a:graphicFrameLocks xmlns:a="http://schemas.openxmlformats.org/drawingml/2006/main" noChangeAspect="1"/>
+            </wp:cNvGraphicFramePr>
+            <a:graphic xmlns:a="http://schemas.openxmlformats.org/drawingml/2006/main">
+              <a:graphicData uri="http://schemas.openxmlformats.org/drawingml/2006/picture">
+                <pic:pic xmlns:pic="http://schemas.openxmlformats.org/drawingml/2006/picture">
+                  <pic:nvPicPr>
+                    <pic:cNvPr id="0" name=""/>
+                    <pic:cNvPicPr/>
+                  </pic:nvPicPr>
+                  <pic:blipFill>
+                    <a:blip r:embed="rId45"/>
+                    <a:stretch>
+                      <a:fillRect/>
+                    </a:stretch>
+                  </pic:blipFill>
+                  <pic:spPr>
+                    <a:xfrm>
+                      <a:off x="0" y="0"/>
+                      <a:ext cx="4648200" cy="2447925"/>
+                    </a:xfrm>
+                    <a:prstGeom prst="rect">
+                      <a:avLst/>
+                    </a:prstGeom>
+                  </pic:spPr>
+                </pic:pic>
+              </a:graphicData>
+            </a:graphic>
+          </wp:inline>
+        </w:drawing>
+      </w:r>
+    </w:p>
+    <w:p>
+      <w:pPr>
+        <w:jc w:val="center"/>
+        <w:rPr>
+          <w:rFonts w:ascii="Segoe UI" w:hAnsi="Segoe UI" w:cs="Segoe UI"/>
+          <w:color w:val="2C3E50"/>
+          <w:shd w:val="clear" w:color="auto" w:fill="FFFFFF"/>
+        </w:rPr>
+      </w:pPr>
+      <w:r>
+        <w:rPr>
+          <w:rFonts w:ascii="Segoe UI" w:hAnsi="Segoe UI" w:cs="Segoe UI"/>
+          <w:color w:val="2C3E50"/>
+          <w:shd w:val="clear" w:color="auto" w:fill="FFFFFF"/>
+        </w:rPr>
+        <w:t>Para que el servidor esté continuamente escuchando las peticiones pasamos en primer parámetro el puerto de escucha</w:t>
+      </w:r>
+    </w:p>
+    <w:p>
+      <w:pPr>
+        <w:jc w:val="center"/>
+        <w:rPr>
+          <w:rFonts w:ascii="Segoe UI" w:hAnsi="Segoe UI" w:cs="Segoe UI"/>
+          <w:color w:val="2C3E50"/>
+          <w:shd w:val="clear" w:color="auto" w:fill="FFFFFF"/>
+        </w:rPr>
+      </w:pPr>
+      <w:r>
+        <w:rPr>
+          <w:noProof/>
+          <w:lang w:eastAsia="es-ES"/>
+        </w:rPr>
+        <w:drawing>
+          <wp:inline distT="0" distB="0" distL="0" distR="0" wp14:anchorId="749533AE" wp14:editId="3390635E">
+            <wp:extent cx="5400040" cy="2480059"/>
+            <wp:effectExtent l="0" t="0" r="0" b="0"/>
+            <wp:docPr id="38" name="Imagen 38"/>
+            <wp:cNvGraphicFramePr>
+              <a:graphicFrameLocks xmlns:a="http://schemas.openxmlformats.org/drawingml/2006/main" noChangeAspect="1"/>
+            </wp:cNvGraphicFramePr>
+            <a:graphic xmlns:a="http://schemas.openxmlformats.org/drawingml/2006/main">
+              <a:graphicData uri="http://schemas.openxmlformats.org/drawingml/2006/picture">
+                <pic:pic xmlns:pic="http://schemas.openxmlformats.org/drawingml/2006/picture">
+                  <pic:nvPicPr>
+                    <pic:cNvPr id="0" name=""/>
+                    <pic:cNvPicPr/>
+                  </pic:nvPicPr>
+                  <pic:blipFill>
+                    <a:blip r:embed="rId46"/>
+                    <a:stretch>
+                      <a:fillRect/>
+                    </a:stretch>
+                  </pic:blipFill>
+                  <pic:spPr>
+                    <a:xfrm>
+                      <a:off x="0" y="0"/>
+                      <a:ext cx="5400040" cy="2480059"/>
+                    </a:xfrm>
+                    <a:prstGeom prst="rect">
+                      <a:avLst/>
+                    </a:prstGeom>
+                  </pic:spPr>
+                </pic:pic>
+              </a:graphicData>
+            </a:graphic>
+          </wp:inline>
+        </w:drawing>
+      </w:r>
+    </w:p>
+    <w:p>
+      <w:pPr>
+        <w:jc w:val="center"/>
+        <w:rPr>
+          <w:rFonts w:ascii="Segoe UI" w:hAnsi="Segoe UI" w:cs="Segoe UI"/>
+          <w:color w:val="2C3E50"/>
+          <w:shd w:val="clear" w:color="auto" w:fill="FFFFFF"/>
+        </w:rPr>
+      </w:pPr>
+    </w:p>
+    <w:p>
+      <w:pPr>
+        <w:jc w:val="center"/>
+        <w:rPr>
+          <w:rFonts w:ascii="Segoe UI" w:hAnsi="Segoe UI" w:cs="Segoe UI"/>
+          <w:color w:val="2C3E50"/>
+          <w:shd w:val="clear" w:color="auto" w:fill="FFFFFF"/>
+        </w:rPr>
+      </w:pPr>
+    </w:p>
+    <w:p>
+      <w:pPr>
+        <w:jc w:val="center"/>
+        <w:rPr>
+          <w:rFonts w:ascii="Segoe UI" w:hAnsi="Segoe UI" w:cs="Segoe UI"/>
+          <w:color w:val="2C3E50"/>
+          <w:shd w:val="clear" w:color="auto" w:fill="FFFFFF"/>
+        </w:rPr>
+      </w:pPr>
+      <w:r>
+        <w:rPr>
+          <w:rFonts w:ascii="Segoe UI" w:hAnsi="Segoe UI" w:cs="Segoe UI"/>
+          <w:color w:val="2C3E50"/>
+          <w:shd w:val="clear" w:color="auto" w:fill="FFFFFF"/>
+        </w:rPr>
+        <w:t>Arrancamos el servidor</w:t>
+      </w:r>
+    </w:p>
+    <w:p>
+      <w:pPr>
+        <w:jc w:val="center"/>
+        <w:rPr>
+          <w:rFonts w:ascii="Segoe UI" w:hAnsi="Segoe UI" w:cs="Segoe UI"/>
+          <w:color w:val="2C3E50"/>
+          <w:shd w:val="clear" w:color="auto" w:fill="FFFFFF"/>
+        </w:rPr>
+      </w:pPr>
+      <w:r>
+        <w:rPr>
+          <w:noProof/>
+          <w:lang w:eastAsia="es-ES"/>
+        </w:rPr>
+        <w:drawing>
+          <wp:inline distT="0" distB="0" distL="0" distR="0" wp14:anchorId="0F9F8C1B" wp14:editId="6E507AE3">
+            <wp:extent cx="5133975" cy="1381125"/>
+            <wp:effectExtent l="0" t="0" r="9525" b="9525"/>
+            <wp:docPr id="40" name="Imagen 40"/>
+            <wp:cNvGraphicFramePr>
+              <a:graphicFrameLocks xmlns:a="http://schemas.openxmlformats.org/drawingml/2006/main" noChangeAspect="1"/>
+            </wp:cNvGraphicFramePr>
+            <a:graphic xmlns:a="http://schemas.openxmlformats.org/drawingml/2006/main">
+              <a:graphicData uri="http://schemas.openxmlformats.org/drawingml/2006/picture">
+                <pic:pic xmlns:pic="http://schemas.openxmlformats.org/drawingml/2006/picture">
+                  <pic:nvPicPr>
+                    <pic:cNvPr id="0" name=""/>
+                    <pic:cNvPicPr/>
+                  </pic:nvPicPr>
+                  <pic:blipFill>
+                    <a:blip r:embed="rId47"/>
+                    <a:stretch>
+                      <a:fillRect/>
+                    </a:stretch>
+                  </pic:blipFill>
+                  <pic:spPr>
+                    <a:xfrm>
+                      <a:off x="0" y="0"/>
+                      <a:ext cx="5133975" cy="1381125"/>
+                    </a:xfrm>
+                    <a:prstGeom prst="rect">
+                      <a:avLst/>
+                    </a:prstGeom>
+                  </pic:spPr>
+                </pic:pic>
+              </a:graphicData>
+            </a:graphic>
+          </wp:inline>
+        </w:drawing>
+      </w:r>
+    </w:p>
+    <w:p>
+      <w:pPr>
+        <w:jc w:val="center"/>
+        <w:rPr>
+          <w:rFonts w:ascii="Segoe UI" w:hAnsi="Segoe UI" w:cs="Segoe UI"/>
+          <w:color w:val="2C3E50"/>
+          <w:shd w:val="clear" w:color="auto" w:fill="FFFFFF"/>
+        </w:rPr>
+      </w:pPr>
+      <w:r>
+        <w:rPr>
+          <w:rFonts w:ascii="Segoe UI" w:hAnsi="Segoe UI" w:cs="Segoe UI"/>
+          <w:color w:val="2C3E50"/>
+          <w:shd w:val="clear" w:color="auto" w:fill="FFFFFF"/>
+        </w:rPr>
+        <w:t>Desde el navegador</w:t>
+      </w:r>
+    </w:p>
+    <w:p>
+      <w:pPr>
+        <w:jc w:val="center"/>
+        <w:rPr>
+          <w:rFonts w:ascii="Segoe UI" w:hAnsi="Segoe UI" w:cs="Segoe UI"/>
+          <w:color w:val="2C3E50"/>
+          <w:shd w:val="clear" w:color="auto" w:fill="FFFFFF"/>
+        </w:rPr>
+      </w:pPr>
+      <w:r>
+        <w:rPr>
+          <w:noProof/>
+          <w:lang w:eastAsia="es-ES"/>
+        </w:rPr>
+        <w:drawing>
+          <wp:inline distT="0" distB="0" distL="0" distR="0" wp14:anchorId="6CA4B5A1" wp14:editId="6CC74701">
+            <wp:extent cx="3952875" cy="1266825"/>
+            <wp:effectExtent l="0" t="0" r="9525" b="9525"/>
+            <wp:docPr id="41" name="Imagen 41"/>
+            <wp:cNvGraphicFramePr>
+              <a:graphicFrameLocks xmlns:a="http://schemas.openxmlformats.org/drawingml/2006/main" noChangeAspect="1"/>
+            </wp:cNvGraphicFramePr>
+            <a:graphic xmlns:a="http://schemas.openxmlformats.org/drawingml/2006/main">
+              <a:graphicData uri="http://schemas.openxmlformats.org/drawingml/2006/picture">
+                <pic:pic xmlns:pic="http://schemas.openxmlformats.org/drawingml/2006/picture">
+                  <pic:nvPicPr>
+                    <pic:cNvPr id="0" name=""/>
+                    <pic:cNvPicPr/>
+                  </pic:nvPicPr>
+                  <pic:blipFill>
+                    <a:blip r:embed="rId48"/>
+                    <a:stretch>
+                      <a:fillRect/>
+                    </a:stretch>
+                  </pic:blipFill>
+                  <pic:spPr>
+                    <a:xfrm>
+                      <a:off x="0" y="0"/>
+                      <a:ext cx="3952875" cy="1266825"/>
+                    </a:xfrm>
+                    <a:prstGeom prst="rect">
+                      <a:avLst/>
+                    </a:prstGeom>
+                  </pic:spPr>
+                </pic:pic>
+              </a:graphicData>
+            </a:graphic>
+          </wp:inline>
+        </w:drawing>
+      </w:r>
+    </w:p>
+    <w:p>
+      <w:pPr>
+        <w:jc w:val="center"/>
+        <w:rPr>
+          <w:rFonts w:ascii="Segoe UI" w:hAnsi="Segoe UI" w:cs="Segoe UI"/>
+          <w:color w:val="2C3E50"/>
+          <w:shd w:val="clear" w:color="auto" w:fill="FFFFFF"/>
+        </w:rPr>
+      </w:pPr>
+      <w:r>
+        <w:rPr>
+          <w:rFonts w:ascii="Segoe UI" w:hAnsi="Segoe UI" w:cs="Segoe UI"/>
+          <w:color w:val="2C3E50"/>
+          <w:shd w:val="clear" w:color="auto" w:fill="FFFFFF"/>
+        </w:rPr>
+        <w:t>Si definimos otro end-point</w:t>
+      </w:r>
+    </w:p>
+    <w:p>
+      <w:pPr>
+        <w:jc w:val="center"/>
+        <w:rPr>
+          <w:rFonts w:ascii="Segoe UI" w:hAnsi="Segoe UI" w:cs="Segoe UI"/>
+          <w:color w:val="2C3E50"/>
+          <w:shd w:val="clear" w:color="auto" w:fill="FFFFFF"/>
+        </w:rPr>
+      </w:pPr>
+      <w:r>
+        <w:rPr>
+          <w:noProof/>
+          <w:lang w:eastAsia="es-ES"/>
+        </w:rPr>
+        <w:drawing>
+          <wp:inline distT="0" distB="0" distL="0" distR="0" wp14:anchorId="463530D7" wp14:editId="019F9222">
+            <wp:extent cx="4514850" cy="1676400"/>
+            <wp:effectExtent l="0" t="0" r="0" b="0"/>
+            <wp:docPr id="42" name="Imagen 42"/>
+            <wp:cNvGraphicFramePr>
+              <a:graphicFrameLocks xmlns:a="http://schemas.openxmlformats.org/drawingml/2006/main" noChangeAspect="1"/>
+            </wp:cNvGraphicFramePr>
+            <a:graphic xmlns:a="http://schemas.openxmlformats.org/drawingml/2006/main">
+              <a:graphicData uri="http://schemas.openxmlformats.org/drawingml/2006/picture">
+                <pic:pic xmlns:pic="http://schemas.openxmlformats.org/drawingml/2006/picture">
+                  <pic:nvPicPr>
+                    <pic:cNvPr id="0" name=""/>
+                    <pic:cNvPicPr/>
+                  </pic:nvPicPr>
+                  <pic:blipFill>
+                    <a:blip r:embed="rId49"/>
+                    <a:stretch>
+                      <a:fillRect/>
+                    </a:stretch>
+                  </pic:blipFill>
+                  <pic:spPr>
+                    <a:xfrm>
+                      <a:off x="0" y="0"/>
+                      <a:ext cx="4514850" cy="1676400"/>
+                    </a:xfrm>
+                    <a:prstGeom prst="rect">
+                      <a:avLst/>
+                    </a:prstGeom>
+                  </pic:spPr>
+                </pic:pic>
+              </a:graphicData>
+            </a:graphic>
+          </wp:inline>
+        </w:drawing>
+      </w:r>
+    </w:p>
+    <w:p>
+      <w:pPr>
+        <w:jc w:val="center"/>
+        <w:rPr>
+          <w:rFonts w:ascii="Segoe UI" w:hAnsi="Segoe UI" w:cs="Segoe UI"/>
+          <w:color w:val="2C3E50"/>
+          <w:shd w:val="clear" w:color="auto" w:fill="FFFFFF"/>
+        </w:rPr>
+      </w:pPr>
+      <w:r>
+        <w:rPr>
+          <w:noProof/>
+          <w:lang w:eastAsia="es-ES"/>
+        </w:rPr>
+        <w:drawing>
+          <wp:inline distT="0" distB="0" distL="0" distR="0" wp14:anchorId="21834730" wp14:editId="1AD36944">
+            <wp:extent cx="4476750" cy="1285875"/>
+            <wp:effectExtent l="0" t="0" r="0" b="9525"/>
+            <wp:docPr id="43" name="Imagen 43"/>
+            <wp:cNvGraphicFramePr>
+              <a:graphicFrameLocks xmlns:a="http://schemas.openxmlformats.org/drawingml/2006/main" noChangeAspect="1"/>
+            </wp:cNvGraphicFramePr>
+            <a:graphic xmlns:a="http://schemas.openxmlformats.org/drawingml/2006/main">
+              <a:graphicData uri="http://schemas.openxmlformats.org/drawingml/2006/picture">
+                <pic:pic xmlns:pic="http://schemas.openxmlformats.org/drawingml/2006/picture">
+                  <pic:nvPicPr>
+                    <pic:cNvPr id="0" name=""/>
+                    <pic:cNvPicPr/>
+                  </pic:nvPicPr>
+                  <pic:blipFill>
+                    <a:blip r:embed="rId50"/>
+                    <a:stretch>
+                      <a:fillRect/>
+                    </a:stretch>
+                  </pic:blipFill>
+                  <pic:spPr>
+                    <a:xfrm>
+                      <a:off x="0" y="0"/>
+                      <a:ext cx="4476750" cy="1285875"/>
+                    </a:xfrm>
+                    <a:prstGeom prst="rect">
+                      <a:avLst/>
+                    </a:prstGeom>
+                  </pic:spPr>
+                </pic:pic>
+              </a:graphicData>
+            </a:graphic>
+          </wp:inline>
+        </w:drawing>
+      </w:r>
+    </w:p>
+    <w:p>
+      <w:pPr>
+        <w:jc w:val="center"/>
+        <w:rPr>
+          <w:rFonts w:ascii="Segoe UI" w:hAnsi="Segoe UI" w:cs="Segoe UI"/>
+          <w:color w:val="2C3E50"/>
+          <w:shd w:val="clear" w:color="auto" w:fill="FFFFFF"/>
+        </w:rPr>
+      </w:pPr>
+    </w:p>
+    <w:p>
+      <w:pPr>
+        <w:rPr>
+          <w:rFonts w:ascii="Segoe UI" w:hAnsi="Segoe UI" w:cs="Segoe UI"/>
+          <w:color w:val="2C3E50"/>
+          <w:shd w:val="clear" w:color="auto" w:fill="FFFFFF"/>
+        </w:rPr>
+      </w:pPr>
+    </w:p>
+    <w:p>
+      <w:pPr>
+        <w:rPr>
+          <w:rFonts w:ascii="Segoe UI" w:hAnsi="Segoe UI" w:cs="Segoe UI"/>
+          <w:color w:val="2C3E50"/>
+          <w:shd w:val="clear" w:color="auto" w:fill="FFFFFF"/>
+        </w:rPr>
+      </w:pPr>
+    </w:p>
+    <w:p>
+      <w:pPr>
+        <w:rPr>
+          <w:rFonts w:ascii="Segoe UI" w:hAnsi="Segoe UI" w:cs="Segoe UI"/>
+          <w:color w:val="2C3E50"/>
+          <w:shd w:val="clear" w:color="auto" w:fill="FFFFFF"/>
+        </w:rPr>
+      </w:pPr>
+    </w:p>
+    <w:p>
+      <w:pPr>
+        <w:rPr>
+          <w:rFonts w:ascii="Segoe UI" w:hAnsi="Segoe UI" w:cs="Segoe UI"/>
+          <w:color w:val="2C3E50"/>
+          <w:shd w:val="clear" w:color="auto" w:fill="FFFFFF"/>
+        </w:rPr>
+      </w:pPr>
+    </w:p>
+    <w:p>
+      <w:pPr>
+        <w:rPr>
+          <w:rFonts w:ascii="Segoe UI" w:hAnsi="Segoe UI" w:cs="Segoe UI"/>
+          <w:color w:val="2C3E50"/>
+          <w:shd w:val="clear" w:color="auto" w:fill="FFFFFF"/>
+        </w:rPr>
+      </w:pPr>
+    </w:p>
+    <w:p>
+      <w:pPr>
+        <w:rPr>
+          <w:rFonts w:ascii="Segoe UI" w:hAnsi="Segoe UI" w:cs="Segoe UI"/>
+          <w:color w:val="2C3E50"/>
+          <w:shd w:val="clear" w:color="auto" w:fill="FFFFFF"/>
+        </w:rPr>
+      </w:pPr>
+    </w:p>
+    <w:p>
+      <w:pPr>
+        <w:rPr>
+          <w:rFonts w:ascii="Segoe UI" w:hAnsi="Segoe UI" w:cs="Segoe UI"/>
+          <w:color w:val="2C3E50"/>
+          <w:shd w:val="clear" w:color="auto" w:fill="FFFFFF"/>
+        </w:rPr>
+      </w:pPr>
+    </w:p>
+    <w:p>
+      <w:pPr>
+        <w:rPr>
+          <w:rFonts w:ascii="Segoe UI" w:hAnsi="Segoe UI" w:cs="Segoe UI"/>
+          <w:color w:val="2C3E50"/>
+          <w:shd w:val="clear" w:color="auto" w:fill="FFFFFF"/>
+        </w:rPr>
+      </w:pPr>
+      <w:r>
+        <w:rPr>
+          <w:rFonts w:ascii="Segoe UI" w:hAnsi="Segoe UI" w:cs="Segoe UI"/>
+          <w:color w:val="2C3E50"/>
+          <w:shd w:val="clear" w:color="auto" w:fill="FFFFFF"/>
+        </w:rPr>
+        <w:lastRenderedPageBreak/>
+        <w:t>Archivos estáticos</w:t>
+      </w:r>
+    </w:p>
+    <w:p>
+      <w:pPr>
+        <w:jc w:val="center"/>
+        <w:rPr>
+          <w:rFonts w:ascii="Segoe UI" w:hAnsi="Segoe UI" w:cs="Segoe UI"/>
+          <w:color w:val="2C3E50"/>
+          <w:shd w:val="clear" w:color="auto" w:fill="FFFFFF"/>
+        </w:rPr>
+      </w:pPr>
+      <w:r>
+        <w:rPr>
+          <w:rFonts w:ascii="Segoe UI" w:hAnsi="Segoe UI" w:cs="Segoe UI"/>
+          <w:color w:val="2C3E50"/>
+          <w:shd w:val="clear" w:color="auto" w:fill="FFFFFF"/>
+        </w:rPr>
+        <w:t xml:space="preserve">Creamos en la raíz una carpeta llamada </w:t>
+      </w:r>
+      <w:r>
+        <w:rPr>
+          <w:rFonts w:ascii="Segoe UI" w:hAnsi="Segoe UI" w:cs="Segoe UI"/>
+          <w:b/>
+          <w:color w:val="2C3E50"/>
+          <w:shd w:val="clear" w:color="auto" w:fill="FFFFFF"/>
+        </w:rPr>
+        <w:t>public</w:t>
+      </w:r>
+      <w:r>
+        <w:rPr>
+          <w:rFonts w:ascii="Segoe UI" w:hAnsi="Segoe UI" w:cs="Segoe UI"/>
+          <w:color w:val="2C3E50"/>
+          <w:shd w:val="clear" w:color="auto" w:fill="FFFFFF"/>
+        </w:rPr>
+        <w:t xml:space="preserve"> en la que guardaremos todo a lo que el usuario podrá acceder.</w:t>
+      </w:r>
+    </w:p>
+    <w:p>
+      <w:pPr>
+        <w:jc w:val="center"/>
+        <w:rPr>
+          <w:rFonts w:ascii="Segoe UI" w:hAnsi="Segoe UI" w:cs="Segoe UI"/>
+          <w:color w:val="2C3E50"/>
+          <w:shd w:val="clear" w:color="auto" w:fill="FFFFFF"/>
+        </w:rPr>
+      </w:pPr>
+      <w:r>
+        <w:rPr>
+          <w:noProof/>
+          <w:lang w:eastAsia="es-ES"/>
+        </w:rPr>
+        <w:drawing>
+          <wp:inline distT="0" distB="0" distL="0" distR="0" wp14:anchorId="529077FA" wp14:editId="0B579F25">
+            <wp:extent cx="2800350" cy="2362200"/>
+            <wp:effectExtent l="0" t="0" r="0" b="0"/>
+            <wp:docPr id="44" name="Imagen 44"/>
+            <wp:cNvGraphicFramePr>
+              <a:graphicFrameLocks xmlns:a="http://schemas.openxmlformats.org/drawingml/2006/main" noChangeAspect="1"/>
+            </wp:cNvGraphicFramePr>
+            <a:graphic xmlns:a="http://schemas.openxmlformats.org/drawingml/2006/main">
+              <a:graphicData uri="http://schemas.openxmlformats.org/drawingml/2006/picture">
+                <pic:pic xmlns:pic="http://schemas.openxmlformats.org/drawingml/2006/picture">
+                  <pic:nvPicPr>
+                    <pic:cNvPr id="0" name=""/>
+                    <pic:cNvPicPr/>
+                  </pic:nvPicPr>
+                  <pic:blipFill>
+                    <a:blip r:embed="rId51"/>
+                    <a:stretch>
+                      <a:fillRect/>
+                    </a:stretch>
+                  </pic:blipFill>
+                  <pic:spPr>
+                    <a:xfrm>
+                      <a:off x="0" y="0"/>
+                      <a:ext cx="2800350" cy="2362200"/>
+                    </a:xfrm>
+                    <a:prstGeom prst="rect">
+                      <a:avLst/>
+                    </a:prstGeom>
+                  </pic:spPr>
+                </pic:pic>
+              </a:graphicData>
+            </a:graphic>
+          </wp:inline>
+        </w:drawing>
+      </w:r>
+    </w:p>
+    <w:p>
+      <w:pPr>
+        <w:jc w:val="center"/>
+        <w:rPr>
+          <w:rFonts w:ascii="Segoe UI" w:hAnsi="Segoe UI" w:cs="Segoe UI"/>
+          <w:color w:val="2C3E50"/>
+          <w:shd w:val="clear" w:color="auto" w:fill="FFFFFF"/>
+        </w:rPr>
+      </w:pPr>
+      <w:r>
+        <w:rPr>
+          <w:rFonts w:ascii="Segoe UI" w:hAnsi="Segoe UI" w:cs="Segoe UI"/>
+          <w:color w:val="2C3E50"/>
+          <w:shd w:val="clear" w:color="auto" w:fill="FFFFFF"/>
+        </w:rPr>
+        <w:t xml:space="preserve">En nuestra app definimos </w:t>
+      </w:r>
+      <w:r>
+        <w:rPr>
+          <w:rFonts w:ascii="Segoe UI" w:hAnsi="Segoe UI" w:cs="Segoe UI"/>
+          <w:color w:val="2C3E50"/>
+          <w:shd w:val="clear" w:color="auto" w:fill="FFFFFF"/>
+        </w:rPr>
+        <w:t xml:space="preserve">un middleware (se denomina middleware porque estamos ejecutando una función antes de que se hagan las solicitudes) </w:t>
+      </w:r>
+      <w:r>
+        <w:rPr>
+          <w:rFonts w:ascii="Segoe UI" w:hAnsi="Segoe UI" w:cs="Segoe UI"/>
+          <w:color w:val="2C3E50"/>
+          <w:shd w:val="clear" w:color="auto" w:fill="FFFFFF"/>
+        </w:rPr>
+        <w:t xml:space="preserve">donde va a estar ubicada la carpeta </w:t>
+      </w:r>
+      <w:r>
+        <w:rPr>
+          <w:rFonts w:ascii="Segoe UI" w:hAnsi="Segoe UI" w:cs="Segoe UI"/>
+          <w:b/>
+          <w:color w:val="2C3E50"/>
+          <w:shd w:val="clear" w:color="auto" w:fill="FFFFFF"/>
+        </w:rPr>
+        <w:t>public</w:t>
+      </w:r>
+      <w:r>
+        <w:rPr>
+          <w:rFonts w:ascii="Segoe UI" w:hAnsi="Segoe UI" w:cs="Segoe UI"/>
+          <w:color w:val="2C3E50"/>
+          <w:shd w:val="clear" w:color="auto" w:fill="FFFFFF"/>
+        </w:rPr>
+        <w:t xml:space="preserve">, usamos </w:t>
+      </w:r>
+      <w:r>
+        <w:rPr>
+          <w:rFonts w:ascii="Segoe UI" w:hAnsi="Segoe UI" w:cs="Segoe UI"/>
+          <w:b/>
+          <w:color w:val="2C3E50"/>
+          <w:shd w:val="clear" w:color="auto" w:fill="FFFFFF"/>
+        </w:rPr>
+        <w:t>_dirname</w:t>
+      </w:r>
+      <w:r>
+        <w:rPr>
+          <w:rFonts w:ascii="Segoe UI" w:hAnsi="Segoe UI" w:cs="Segoe UI"/>
+          <w:color w:val="2C3E50"/>
+          <w:shd w:val="clear" w:color="auto" w:fill="FFFFFF"/>
+        </w:rPr>
+        <w:t xml:space="preserve"> porque es una </w:t>
+      </w:r>
+      <w:r>
+        <w:rPr>
+          <w:rFonts w:ascii="Segoe UI" w:hAnsi="Segoe UI" w:cs="Segoe UI"/>
+          <w:b/>
+          <w:color w:val="2C3E50"/>
+          <w:shd w:val="clear" w:color="auto" w:fill="FFFFFF"/>
+        </w:rPr>
+        <w:t>ruta dinámina</w:t>
+      </w:r>
+      <w:r>
+        <w:rPr>
+          <w:rFonts w:ascii="Segoe UI" w:hAnsi="Segoe UI" w:cs="Segoe UI"/>
+          <w:color w:val="2C3E50"/>
+          <w:shd w:val="clear" w:color="auto" w:fill="FFFFFF"/>
+        </w:rPr>
+        <w:t xml:space="preserve">, es decir, cuando subamos nuestro proyecto a un hosting, es posible que tenga su propia raíz, de esta manera, a la carpeta </w:t>
+      </w:r>
+      <w:r>
+        <w:rPr>
+          <w:rFonts w:ascii="Segoe UI" w:hAnsi="Segoe UI" w:cs="Segoe UI"/>
+          <w:b/>
+          <w:color w:val="2C3E50"/>
+          <w:shd w:val="clear" w:color="auto" w:fill="FFFFFF"/>
+        </w:rPr>
+        <w:t>public</w:t>
+      </w:r>
+      <w:r>
+        <w:rPr>
+          <w:rFonts w:ascii="Segoe UI" w:hAnsi="Segoe UI" w:cs="Segoe UI"/>
+          <w:color w:val="2C3E50"/>
+          <w:shd w:val="clear" w:color="auto" w:fill="FFFFFF"/>
+        </w:rPr>
+        <w:t xml:space="preserve"> siempre se accederá de la misma manera desde nuestro equipo o hosting.</w:t>
+      </w:r>
+    </w:p>
+    <w:p>
+      <w:pPr>
+        <w:jc w:val="center"/>
+        <w:rPr>
+          <w:rFonts w:ascii="Segoe UI" w:hAnsi="Segoe UI" w:cs="Segoe UI"/>
+          <w:color w:val="2C3E50"/>
+          <w:shd w:val="clear" w:color="auto" w:fill="FFFFFF"/>
+        </w:rPr>
+      </w:pPr>
+      <w:r>
+        <w:rPr>
+          <w:noProof/>
+          <w:lang w:eastAsia="es-ES"/>
+        </w:rPr>
+        <mc:AlternateContent>
+          <mc:Choice Requires="wps">
+            <w:drawing>
+              <wp:anchor distT="0" distB="0" distL="114300" distR="114300" simplePos="0" relativeHeight="251660288" behindDoc="0" locked="0" layoutInCell="1" allowOverlap="1" wp14:anchorId="17DB2F39" wp14:editId="4EAF5AC6">
+                <wp:simplePos x="0" y="0"/>
+                <wp:positionH relativeFrom="column">
+                  <wp:posOffset>3739515</wp:posOffset>
+                </wp:positionH>
+                <wp:positionV relativeFrom="paragraph">
+                  <wp:posOffset>2667635</wp:posOffset>
+                </wp:positionV>
+                <wp:extent cx="485774" cy="0"/>
+                <wp:effectExtent l="38100" t="76200" r="0" b="114300"/>
+                <wp:wrapNone/>
+                <wp:docPr id="46" name="46 Conector recto de flecha"/>
+                <wp:cNvGraphicFramePr/>
+                <a:graphic xmlns:a="http://schemas.openxmlformats.org/drawingml/2006/main">
+                  <a:graphicData uri="http://schemas.microsoft.com/office/word/2010/wordprocessingShape">
+                    <wps:wsp>
+                      <wps:cNvCnPr/>
+                      <wps:spPr>
+                        <a:xfrm flipH="1">
+                          <a:off x="0" y="0"/>
+                          <a:ext cx="485774" cy="0"/>
+                        </a:xfrm>
+                        <a:prstGeom prst="straightConnector1">
+                          <a:avLst/>
+                        </a:prstGeom>
+                        <a:ln>
+                          <a:tailEnd type="arrow"/>
+                        </a:ln>
+                      </wps:spPr>
+                      <wps:style>
+                        <a:lnRef idx="1">
+                          <a:schemeClr val="accent1"/>
+                        </a:lnRef>
+                        <a:fillRef idx="0">
+                          <a:schemeClr val="accent1"/>
+                        </a:fillRef>
+                        <a:effectRef idx="0">
+                          <a:schemeClr val="accent1"/>
+                        </a:effectRef>
+                        <a:fontRef idx="minor">
+                          <a:schemeClr val="tx1"/>
+                        </a:fontRef>
+                      </wps:style>
+                      <wps:bodyPr/>
+                    </wps:wsp>
+                  </a:graphicData>
+                </a:graphic>
+                <wp14:sizeRelV relativeFrom="margin">
+                  <wp14:pctHeight>0</wp14:pctHeight>
+                </wp14:sizeRelV>
+              </wp:anchor>
+            </w:drawing>
+          </mc:Choice>
+          <mc:Fallback>
+            <w:pict>
+              <v:shapetype id="_x0000_t32" coordsize="21600,21600" o:spt="32" o:oned="t" path="m,l21600,21600e" filled="f">
+                <v:path arrowok="t" fillok="f" o:connecttype="none"/>
+                <o:lock v:ext="edit" shapetype="t"/>
+              </v:shapetype>
+              <v:shape id="46 Conector recto de flecha" o:spid="_x0000_s1026" type="#_x0000_t32" style="position:absolute;margin-left:294.45pt;margin-top:210.05pt;width:38.25pt;height:0;flip:x;z-index:251660288;visibility:visible;mso-wrap-style:square;mso-height-percent:0;mso-wrap-distance-left:9pt;mso-wrap-distance-top:0;mso-wrap-distance-right:9pt;mso-wrap-distance-bottom:0;mso-position-horizontal:absolute;mso-position-horizontal-relative:text;mso-position-vertical:absolute;mso-position-vertical-relative:text;mso-height-percent:0;mso-height-relative:margin" o:gfxdata="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" strokecolor="#4579b8 [3044]">
+                <v:stroke endarrow="open"/>
+              </v:shape>
+            </w:pict>
+          </mc:Fallback>
+        </mc:AlternateContent>
+      </w:r>
+      <w:r>
+        <w:rPr>
+          <w:noProof/>
+          <w:lang w:eastAsia="es-ES"/>
+        </w:rPr>
+        <w:drawing>
+          <wp:inline distT="0" distB="0" distL="0" distR="0" wp14:anchorId="78F90E9B" wp14:editId="6DA92904">
+            <wp:extent cx="5400040" cy="3455219"/>
+            <wp:effectExtent l="0" t="0" r="0" b="0"/>
+            <wp:docPr id="45" name="Imagen 45"/>
+            <wp:cNvGraphicFramePr>
+              <a:graphicFrameLocks xmlns:a="http://schemas.openxmlformats.org/drawingml/2006/main" noChangeAspect="1"/>
+            </wp:cNvGraphicFramePr>
+            <a:graphic xmlns:a="http://schemas.openxmlformats.org/drawingml/2006/main">
+              <a:graphicData uri="http://schemas.openxmlformats.org/drawingml/2006/picture">
+                <pic:pic xmlns:pic="http://schemas.openxmlformats.org/drawingml/2006/picture">
+                  <pic:nvPicPr>
+                    <pic:cNvPr id="0" name=""/>
+                    <pic:cNvPicPr/>
+                  </pic:nvPicPr>
+                  <pic:blipFill>
+                    <a:blip r:embed="rId52"/>
+                    <a:stretch>
+                      <a:fillRect/>
+                    </a:stretch>
+                  </pic:blipFill>
+                  <pic:spPr>
+                    <a:xfrm>
+                      <a:off x="0" y="0"/>
+                      <a:ext cx="5400040" cy="3455219"/>
+                    </a:xfrm>
+                    <a:prstGeom prst="rect">
+                      <a:avLst/>
+                    </a:prstGeom>
+                  </pic:spPr>
+                </pic:pic>
+              </a:graphicData>
+            </a:graphic>
+          </wp:inline>
+        </w:drawing>
+      </w:r>
+    </w:p>
+    <w:p>
+      <w:pPr>
+        <w:jc w:val="center"/>
+        <w:rPr>
+          <w:rFonts w:ascii="Segoe UI" w:hAnsi="Segoe UI" w:cs="Segoe UI"/>
+          <w:color w:val="2C3E50"/>
+          <w:shd w:val="clear" w:color="auto" w:fill="FFFFFF"/>
+        </w:rPr>
+      </w:pPr>
+    </w:p>
+    <w:p>
+      <w:pPr>
+        <w:jc w:val="center"/>
+        <w:rPr>
+          <w:rFonts w:ascii="Segoe UI" w:hAnsi="Segoe UI" w:cs="Segoe UI"/>
+          <w:color w:val="2C3E50"/>
+          <w:shd w:val="clear" w:color="auto" w:fill="FFFFFF"/>
+        </w:rPr>
+      </w:pPr>
+    </w:p>
+    <w:p>
+      <w:pPr>
+        <w:jc w:val="center"/>
+        <w:rPr>
+          <w:rFonts w:ascii="Segoe UI" w:hAnsi="Segoe UI" w:cs="Segoe UI"/>
+          <w:color w:val="2C3E50"/>
+          <w:shd w:val="clear" w:color="auto" w:fill="FFFFFF"/>
+        </w:rPr>
+      </w:pPr>
+    </w:p>
+    <w:p>
+      <w:pPr>
+        <w:jc w:val="center"/>
+        <w:rPr>
+          <w:rFonts w:ascii="Segoe UI" w:hAnsi="Segoe UI" w:cs="Segoe UI"/>
+          <w:color w:val="2C3E50"/>
+          <w:shd w:val="clear" w:color="auto" w:fill="FFFFFF"/>
+        </w:rPr>
+      </w:pPr>
+    </w:p>
+    <w:p>
+      <w:pPr>
+        <w:jc w:val="center"/>
+        <w:rPr>
+          <w:rFonts w:ascii="Segoe UI" w:hAnsi="Segoe UI" w:cs="Segoe UI"/>
+          <w:color w:val="2C3E50"/>
+          <w:shd w:val="clear" w:color="auto" w:fill="FFFFFF"/>
+        </w:rPr>
+      </w:pPr>
+    </w:p>
+    <w:p>
+      <w:pPr>
+        <w:jc w:val="center"/>
+        <w:rPr>
+          <w:rFonts w:ascii="Segoe UI" w:hAnsi="Segoe UI" w:cs="Segoe UI"/>
+          <w:color w:val="2C3E50"/>
+          <w:shd w:val="clear" w:color="auto" w:fill="FFFFFF"/>
+        </w:rPr>
+      </w:pPr>
+    </w:p>
+    <w:p>
+      <w:pPr>
+        <w:jc w:val="center"/>
+        <w:rPr>
+          <w:rFonts w:ascii="Segoe UI" w:hAnsi="Segoe UI" w:cs="Segoe UI"/>
+          <w:color w:val="2C3E50"/>
+          <w:shd w:val="clear" w:color="auto" w:fill="FFFFFF"/>
+        </w:rPr>
+      </w:pPr>
+      <w:r>
+        <w:rPr>
+          <w:rFonts w:ascii="Segoe UI" w:hAnsi="Segoe UI" w:cs="Segoe UI"/>
+          <w:color w:val="2C3E50"/>
+          <w:shd w:val="clear" w:color="auto" w:fill="FFFFFF"/>
+        </w:rPr>
+        <w:lastRenderedPageBreak/>
+        <w:t>Para ver un ejemplo, vamos a añadir a la carpeta public un html 404</w:t>
+      </w:r>
+    </w:p>
+    <w:p>
+      <w:pPr>
+        <w:jc w:val="center"/>
+        <w:rPr>
+          <w:rFonts w:ascii="Segoe UI" w:hAnsi="Segoe UI" w:cs="Segoe UI"/>
+          <w:color w:val="2C3E50"/>
+          <w:shd w:val="clear" w:color="auto" w:fill="FFFFFF"/>
+        </w:rPr>
+      </w:pPr>
+      <w:r>
+        <w:rPr>
+          <w:noProof/>
+          <w:lang w:eastAsia="es-ES"/>
+        </w:rPr>
+        <w:drawing>
+          <wp:inline distT="0" distB="0" distL="0" distR="0" wp14:anchorId="4035EB19" wp14:editId="7656967D">
+            <wp:extent cx="1819275" cy="1588912"/>
+            <wp:effectExtent l="0" t="0" r="0" b="0"/>
+            <wp:docPr id="47" name="Imagen 47"/>
+            <wp:cNvGraphicFramePr>
+              <a:graphicFrameLocks xmlns:a="http://schemas.openxmlformats.org/drawingml/2006/main" noChangeAspect="1"/>
+            </wp:cNvGraphicFramePr>
+            <a:graphic xmlns:a="http://schemas.openxmlformats.org/drawingml/2006/main">
+              <a:graphicData uri="http://schemas.openxmlformats.org/drawingml/2006/picture">
+                <pic:pic xmlns:pic="http://schemas.openxmlformats.org/drawingml/2006/picture">
+                  <pic:nvPicPr>
+                    <pic:cNvPr id="0" name=""/>
+                    <pic:cNvPicPr/>
+                  </pic:nvPicPr>
+                  <pic:blipFill>
+                    <a:blip r:embed="rId53"/>
+                    <a:stretch>
+                      <a:fillRect/>
+                    </a:stretch>
+                  </pic:blipFill>
+                  <pic:spPr>
+                    <a:xfrm>
+                      <a:off x="0" y="0"/>
+                      <a:ext cx="1819275" cy="1588912"/>
+                    </a:xfrm>
+                    <a:prstGeom prst="rect">
+                      <a:avLst/>
+                    </a:prstGeom>
+                  </pic:spPr>
+                </pic:pic>
+              </a:graphicData>
+            </a:graphic>
+          </wp:inline>
+        </w:drawing>
+      </w:r>
+    </w:p>
+    <w:p>
+      <w:pPr>
+        <w:jc w:val="center"/>
+        <w:rPr>
+          <w:rFonts w:ascii="Segoe UI" w:hAnsi="Segoe UI" w:cs="Segoe UI"/>
+          <w:color w:val="2C3E50"/>
+          <w:shd w:val="clear" w:color="auto" w:fill="FFFFFF"/>
+        </w:rPr>
+      </w:pPr>
+    </w:p>
+    <w:p>
+      <w:pPr>
+        <w:jc w:val="center"/>
+        <w:rPr>
+          <w:rFonts w:ascii="Segoe UI" w:eastAsia="Times New Roman" w:hAnsi="Segoe UI" w:cs="Segoe UI"/>
+          <w:color w:val="2C3E50"/>
+          <w:sz w:val="24"/>
+          <w:szCs w:val="24"/>
+          <w:lang w:eastAsia="es-ES"/>
+        </w:rPr>
+      </w:pPr>
+      <w:r>
+        <w:rPr>
+          <w:rFonts w:ascii="Segoe UI" w:eastAsia="Times New Roman" w:hAnsi="Segoe UI" w:cs="Segoe UI"/>
+          <w:color w:val="2C3E50"/>
+          <w:sz w:val="24"/>
+          <w:szCs w:val="24"/>
+          <w:lang w:eastAsia="es-ES"/>
+        </w:rPr>
+        <w:t>La definimos con un simple titulo H1</w:t>
+      </w:r>
+    </w:p>
+    <w:p>
+      <w:pPr>
+        <w:jc w:val="center"/>
+        <w:rPr>
+          <w:rFonts w:ascii="Segoe UI" w:eastAsia="Times New Roman" w:hAnsi="Segoe UI" w:cs="Segoe UI"/>
+          <w:color w:val="2C3E50"/>
+          <w:sz w:val="24"/>
+          <w:szCs w:val="24"/>
+          <w:lang w:eastAsia="es-ES"/>
+        </w:rPr>
+      </w:pPr>
+      <w:r>
+        <w:rPr>
+          <w:noProof/>
+          <w:lang w:eastAsia="es-ES"/>
+        </w:rPr>
+        <w:drawing>
+          <wp:inline distT="0" distB="0" distL="0" distR="0" wp14:anchorId="334D502C" wp14:editId="710B872E">
+            <wp:extent cx="5400040" cy="2218550"/>
+            <wp:effectExtent l="0" t="0" r="0" b="0"/>
+            <wp:docPr id="48" name="Imagen 48"/>
+            <wp:cNvGraphicFramePr>
+              <a:graphicFrameLocks xmlns:a="http://schemas.openxmlformats.org/drawingml/2006/main" noChangeAspect="1"/>
+            </wp:cNvGraphicFramePr>
+            <a:graphic xmlns:a="http://schemas.openxmlformats.org/drawingml/2006/main">
+              <a:graphicData uri="http://schemas.openxmlformats.org/drawingml/2006/picture">
+                <pic:pic xmlns:pic="http://schemas.openxmlformats.org/drawingml/2006/picture">
+                  <pic:nvPicPr>
+                    <pic:cNvPr id="0" name=""/>
+                    <pic:cNvPicPr/>
+                  </pic:nvPicPr>
+                  <pic:blipFill>
+                    <a:blip r:embed="rId54"/>
+                    <a:stretch>
+                      <a:fillRect/>
+                    </a:stretch>
+                  </pic:blipFill>
+                  <pic:spPr>
+                    <a:xfrm>
+                      <a:off x="0" y="0"/>
+                      <a:ext cx="5400040" cy="2218550"/>
+                    </a:xfrm>
+                    <a:prstGeom prst="rect">
+                      <a:avLst/>
+                    </a:prstGeom>
+                  </pic:spPr>
+                </pic:pic>
+              </a:graphicData>
+            </a:graphic>
+          </wp:inline>
+        </w:drawing>
+      </w:r>
+    </w:p>
+    <w:p>
+      <w:pPr>
+        <w:jc w:val="center"/>
+        <w:rPr>
+          <w:rFonts w:ascii="Segoe UI" w:eastAsia="Times New Roman" w:hAnsi="Segoe UI" w:cs="Segoe UI"/>
+          <w:color w:val="2C3E50"/>
+          <w:sz w:val="24"/>
+          <w:szCs w:val="24"/>
+          <w:lang w:eastAsia="es-ES"/>
+        </w:rPr>
+      </w:pPr>
+      <w:r>
+        <w:rPr>
+          <w:rFonts w:ascii="Segoe UI" w:eastAsia="Times New Roman" w:hAnsi="Segoe UI" w:cs="Segoe UI"/>
+          <w:color w:val="2C3E50"/>
+          <w:sz w:val="24"/>
+          <w:szCs w:val="24"/>
+          <w:lang w:eastAsia="es-ES"/>
+        </w:rPr>
+        <w:t>Si en el navegador indicamos la dirección de está página</w:t>
+      </w:r>
+    </w:p>
+    <w:p>
+      <w:pPr>
+        <w:jc w:val="center"/>
+        <w:rPr>
+          <w:rFonts w:ascii="Segoe UI" w:eastAsia="Times New Roman" w:hAnsi="Segoe UI" w:cs="Segoe UI"/>
+          <w:color w:val="2C3E50"/>
+          <w:sz w:val="24"/>
+          <w:szCs w:val="24"/>
+          <w:lang w:eastAsia="es-ES"/>
+        </w:rPr>
+      </w:pPr>
+      <w:r>
+        <w:rPr>
+          <w:noProof/>
+          <w:lang w:eastAsia="es-ES"/>
+        </w:rPr>
+        <w:drawing>
+          <wp:inline distT="0" distB="0" distL="0" distR="0" wp14:anchorId="684B8F62" wp14:editId="69A25278">
+            <wp:extent cx="4448175" cy="1543050"/>
+            <wp:effectExtent l="0" t="0" r="9525" b="0"/>
+            <wp:docPr id="49" name="Imagen 49"/>
+            <wp:cNvGraphicFramePr>
+              <a:graphicFrameLocks xmlns:a="http://schemas.openxmlformats.org/drawingml/2006/main" noChangeAspect="1"/>
+            </wp:cNvGraphicFramePr>
+            <a:graphic xmlns:a="http://schemas.openxmlformats.org/drawingml/2006/main">
+              <a:graphicData uri="http://schemas.openxmlformats.org/drawingml/2006/picture">
+                <pic:pic xmlns:pic="http://schemas.openxmlformats.org/drawingml/2006/picture">
+                  <pic:nvPicPr>
+                    <pic:cNvPr id="0" name=""/>
+                    <pic:cNvPicPr/>
+                  </pic:nvPicPr>
+                  <pic:blipFill>
+                    <a:blip r:embed="rId55"/>
+                    <a:stretch>
+                      <a:fillRect/>
+                    </a:stretch>
+                  </pic:blipFill>
+                  <pic:spPr>
+                    <a:xfrm>
+                      <a:off x="0" y="0"/>
+                      <a:ext cx="4448175" cy="1543050"/>
+                    </a:xfrm>
+                    <a:prstGeom prst="rect">
+                      <a:avLst/>
+                    </a:prstGeom>
+                  </pic:spPr>
+                </pic:pic>
+              </a:graphicData>
+            </a:graphic>
+          </wp:inline>
+        </w:drawing>
+      </w:r>
+    </w:p>
+    <w:p>
+      <w:pPr>
+        <w:jc w:val="center"/>
+        <w:rPr>
+          <w:rFonts w:ascii="Segoe UI" w:eastAsia="Times New Roman" w:hAnsi="Segoe UI" w:cs="Segoe UI"/>
+          <w:color w:val="2C3E50"/>
+          <w:sz w:val="24"/>
+          <w:szCs w:val="24"/>
+          <w:lang w:eastAsia="es-ES"/>
+        </w:rPr>
+      </w:pPr>
+      <w:r>
+        <w:rPr>
+          <w:rFonts w:ascii="Segoe UI" w:eastAsia="Times New Roman" w:hAnsi="Segoe UI" w:cs="Segoe UI"/>
+          <w:color w:val="2C3E50"/>
+          <w:sz w:val="24"/>
+          <w:szCs w:val="24"/>
+          <w:lang w:eastAsia="es-ES"/>
+        </w:rPr>
+        <w:t xml:space="preserve">Ahora definimos una página index.html también dentro de </w:t>
+      </w:r>
+      <w:r>
+        <w:rPr>
+          <w:rFonts w:ascii="Segoe UI" w:eastAsia="Times New Roman" w:hAnsi="Segoe UI" w:cs="Segoe UI"/>
+          <w:b/>
+          <w:color w:val="2C3E50"/>
+          <w:sz w:val="24"/>
+          <w:szCs w:val="24"/>
+          <w:lang w:eastAsia="es-ES"/>
+        </w:rPr>
+        <w:t>public</w:t>
+      </w:r>
+    </w:p>
+    <w:p>
+      <w:pPr>
+        <w:jc w:val="center"/>
+        <w:rPr>
+          <w:rFonts w:ascii="Segoe UI" w:eastAsia="Times New Roman" w:hAnsi="Segoe UI" w:cs="Segoe UI"/>
+          <w:color w:val="2C3E50"/>
+          <w:sz w:val="24"/>
+          <w:szCs w:val="24"/>
+          <w:lang w:eastAsia="es-ES"/>
+        </w:rPr>
+      </w:pPr>
+      <w:r>
+        <w:rPr>
+          <w:noProof/>
+          <w:lang w:eastAsia="es-ES"/>
+        </w:rPr>
+        <w:drawing>
+          <wp:inline distT="0" distB="0" distL="0" distR="0" wp14:anchorId="123F33C7" wp14:editId="554434D8">
+            <wp:extent cx="3048000" cy="1381125"/>
+            <wp:effectExtent l="0" t="0" r="0" b="9525"/>
+            <wp:docPr id="50" name="Imagen 50"/>
+            <wp:cNvGraphicFramePr>
+              <a:graphicFrameLocks xmlns:a="http://schemas.openxmlformats.org/drawingml/2006/main" noChangeAspect="1"/>
+            </wp:cNvGraphicFramePr>
+            <a:graphic xmlns:a="http://schemas.openxmlformats.org/drawingml/2006/main">
+              <a:graphicData uri="http://schemas.openxmlformats.org/drawingml/2006/picture">
+                <pic:pic xmlns:pic="http://schemas.openxmlformats.org/drawingml/2006/picture">
+                  <pic:nvPicPr>
+                    <pic:cNvPr id="0" name=""/>
+                    <pic:cNvPicPr/>
+                  </pic:nvPicPr>
+                  <pic:blipFill>
+                    <a:blip r:embed="rId56"/>
+                    <a:stretch>
+                      <a:fillRect/>
+                    </a:stretch>
+                  </pic:blipFill>
+                  <pic:spPr>
+                    <a:xfrm>
+                      <a:off x="0" y="0"/>
+                      <a:ext cx="3048000" cy="1381125"/>
+                    </a:xfrm>
+                    <a:prstGeom prst="rect">
+                      <a:avLst/>
+                    </a:prstGeom>
+                  </pic:spPr>
+                </pic:pic>
+              </a:graphicData>
+            </a:graphic>
+          </wp:inline>
+        </w:drawing>
+      </w:r>
+    </w:p>
+    <w:p>
+      <w:pPr>
+        <w:jc w:val="center"/>
+        <w:rPr>
+          <w:rFonts w:ascii="Segoe UI" w:eastAsia="Times New Roman" w:hAnsi="Segoe UI" w:cs="Segoe UI"/>
+          <w:color w:val="2C3E50"/>
+          <w:sz w:val="24"/>
+          <w:szCs w:val="24"/>
+          <w:lang w:eastAsia="es-ES"/>
+        </w:rPr>
+      </w:pPr>
+    </w:p>
+    <w:p>
+      <w:pPr>
+        <w:jc w:val="center"/>
+        <w:rPr>
+          <w:rFonts w:ascii="Segoe UI" w:eastAsia="Times New Roman" w:hAnsi="Segoe UI" w:cs="Segoe UI"/>
+          <w:color w:val="2C3E50"/>
+          <w:sz w:val="24"/>
+          <w:szCs w:val="24"/>
+          <w:lang w:eastAsia="es-ES"/>
+        </w:rPr>
+      </w:pPr>
+    </w:p>
+    <w:p>
+      <w:pPr>
+        <w:jc w:val="center"/>
+        <w:rPr>
+          <w:rFonts w:ascii="Segoe UI" w:eastAsia="Times New Roman" w:hAnsi="Segoe UI" w:cs="Segoe UI"/>
+          <w:color w:val="2C3E50"/>
+          <w:sz w:val="24"/>
+          <w:szCs w:val="24"/>
+          <w:lang w:eastAsia="es-ES"/>
+        </w:rPr>
+      </w:pPr>
+    </w:p>
+    <w:p>
+      <w:pPr>
+        <w:jc w:val="center"/>
+        <w:rPr>
+          <w:rFonts w:ascii="Segoe UI" w:eastAsia="Times New Roman" w:hAnsi="Segoe UI" w:cs="Segoe UI"/>
+          <w:color w:val="2C3E50"/>
+          <w:sz w:val="24"/>
+          <w:szCs w:val="24"/>
+          <w:lang w:eastAsia="es-ES"/>
+        </w:rPr>
+      </w:pPr>
+      <w:r>
+        <w:rPr>
+          <w:rFonts w:ascii="Segoe UI" w:eastAsia="Times New Roman" w:hAnsi="Segoe UI" w:cs="Segoe UI"/>
+          <w:color w:val="2C3E50"/>
+          <w:sz w:val="24"/>
+          <w:szCs w:val="24"/>
+          <w:lang w:eastAsia="es-ES"/>
+        </w:rPr>
+        <w:lastRenderedPageBreak/>
+        <w:t>La definimos también con un simple H1</w:t>
+      </w:r>
+    </w:p>
+    <w:p>
+      <w:pPr>
+        <w:jc w:val="center"/>
+        <w:rPr>
+          <w:rFonts w:ascii="Segoe UI" w:eastAsia="Times New Roman" w:hAnsi="Segoe UI" w:cs="Segoe UI"/>
+          <w:color w:val="2C3E50"/>
+          <w:sz w:val="24"/>
+          <w:szCs w:val="24"/>
+          <w:lang w:eastAsia="es-ES"/>
+        </w:rPr>
+      </w:pPr>
+      <w:r>
+        <w:rPr>
+          <w:noProof/>
+          <w:lang w:eastAsia="es-ES"/>
+        </w:rPr>
+        <w:drawing>
+          <wp:inline distT="0" distB="0" distL="0" distR="0" wp14:anchorId="125FC180" wp14:editId="70E43B27">
+            <wp:extent cx="5400040" cy="2756232"/>
+            <wp:effectExtent l="0" t="0" r="0" b="6350"/>
+            <wp:docPr id="51" name="Imagen 51"/>
+            <wp:cNvGraphicFramePr>
+              <a:graphicFrameLocks xmlns:a="http://schemas.openxmlformats.org/drawingml/2006/main" noChangeAspect="1"/>
+            </wp:cNvGraphicFramePr>
+            <a:graphic xmlns:a="http://schemas.openxmlformats.org/drawingml/2006/main">
+              <a:graphicData uri="http://schemas.openxmlformats.org/drawingml/2006/picture">
+                <pic:pic xmlns:pic="http://schemas.openxmlformats.org/drawingml/2006/picture">
+                  <pic:nvPicPr>
+                    <pic:cNvPr id="0" name=""/>
+                    <pic:cNvPicPr/>
+                  </pic:nvPicPr>
+                  <pic:blipFill>
+                    <a:blip r:embed="rId57"/>
+                    <a:stretch>
+                      <a:fillRect/>
+                    </a:stretch>
+                  </pic:blipFill>
+                  <pic:spPr>
+                    <a:xfrm>
+                      <a:off x="0" y="0"/>
+                      <a:ext cx="5400040" cy="2756232"/>
+                    </a:xfrm>
+                    <a:prstGeom prst="rect">
+                      <a:avLst/>
+                    </a:prstGeom>
+                  </pic:spPr>
+                </pic:pic>
+              </a:graphicData>
+            </a:graphic>
+          </wp:inline>
+        </w:drawing>
+      </w:r>
+    </w:p>
+    <w:p>
+      <w:pPr>
+        <w:jc w:val="center"/>
+        <w:rPr>
+          <w:rFonts w:ascii="Segoe UI" w:eastAsia="Times New Roman" w:hAnsi="Segoe UI" w:cs="Segoe UI"/>
+          <w:color w:val="2C3E50"/>
+          <w:sz w:val="24"/>
+          <w:szCs w:val="24"/>
+          <w:lang w:eastAsia="es-ES"/>
+        </w:rPr>
+      </w:pPr>
+      <w:r>
+        <w:rPr>
+          <w:rFonts w:ascii="Segoe UI" w:eastAsia="Times New Roman" w:hAnsi="Segoe UI" w:cs="Segoe UI"/>
+          <w:color w:val="2C3E50"/>
+          <w:sz w:val="24"/>
+          <w:szCs w:val="24"/>
+          <w:lang w:eastAsia="es-ES"/>
+        </w:rPr>
+        <w:t>Si accedemos a la ruta principal desde el navegador no vemos ningún cambio</w:t>
+      </w:r>
+    </w:p>
+    <w:p>
+      <w:pPr>
+        <w:jc w:val="center"/>
+        <w:rPr>
+          <w:rFonts w:ascii="Segoe UI" w:eastAsia="Times New Roman" w:hAnsi="Segoe UI" w:cs="Segoe UI"/>
+          <w:color w:val="2C3E50"/>
+          <w:sz w:val="24"/>
+          <w:szCs w:val="24"/>
+          <w:lang w:eastAsia="es-ES"/>
+        </w:rPr>
+      </w:pPr>
+      <w:r>
+        <w:rPr>
+          <w:noProof/>
+          <w:lang w:eastAsia="es-ES"/>
+        </w:rPr>
+        <w:drawing>
+          <wp:inline distT="0" distB="0" distL="0" distR="0" wp14:anchorId="05A4F511" wp14:editId="245A4A19">
+            <wp:extent cx="3886200" cy="1295400"/>
+            <wp:effectExtent l="0" t="0" r="0" b="0"/>
+            <wp:docPr id="52" name="Imagen 52"/>
+            <wp:cNvGraphicFramePr>
+              <a:graphicFrameLocks xmlns:a="http://schemas.openxmlformats.org/drawingml/2006/main" noChangeAspect="1"/>
+            </wp:cNvGraphicFramePr>
+            <a:graphic xmlns:a="http://schemas.openxmlformats.org/drawingml/2006/main">
+              <a:graphicData uri="http://schemas.openxmlformats.org/drawingml/2006/picture">
+                <pic:pic xmlns:pic="http://schemas.openxmlformats.org/drawingml/2006/picture">
+                  <pic:nvPicPr>
+                    <pic:cNvPr id="0" name=""/>
+                    <pic:cNvPicPr/>
+                  </pic:nvPicPr>
+                  <pic:blipFill>
+                    <a:blip r:embed="rId58"/>
+                    <a:stretch>
+                      <a:fillRect/>
+                    </a:stretch>
+                  </pic:blipFill>
+                  <pic:spPr>
+                    <a:xfrm>
+                      <a:off x="0" y="0"/>
+                      <a:ext cx="3886200" cy="1295400"/>
+                    </a:xfrm>
+                    <a:prstGeom prst="rect">
+                      <a:avLst/>
+                    </a:prstGeom>
+                  </pic:spPr>
+                </pic:pic>
+              </a:graphicData>
+            </a:graphic>
+          </wp:inline>
+        </w:drawing>
+      </w:r>
+    </w:p>
+    <w:p>
+      <w:pPr>
+        <w:jc w:val="center"/>
+        <w:rPr>
+          <w:rFonts w:ascii="Segoe UI" w:eastAsia="Times New Roman" w:hAnsi="Segoe UI" w:cs="Segoe UI"/>
+          <w:color w:val="2C3E50"/>
+          <w:sz w:val="24"/>
+          <w:szCs w:val="24"/>
+          <w:lang w:eastAsia="es-ES"/>
+        </w:rPr>
+      </w:pPr>
+      <w:r>
+        <w:rPr>
+          <w:rFonts w:ascii="Segoe UI" w:eastAsia="Times New Roman" w:hAnsi="Segoe UI" w:cs="Segoe UI"/>
+          <w:color w:val="2C3E50"/>
+          <w:sz w:val="24"/>
+          <w:szCs w:val="24"/>
+          <w:lang w:eastAsia="es-ES"/>
+        </w:rPr>
+        <w:t>Si el middleware con la ruta estática la definimos antes de definir nuestra ruta</w:t>
+      </w:r>
+    </w:p>
+    <w:p>
+      <w:pPr>
+        <w:jc w:val="center"/>
+        <w:rPr>
+          <w:rFonts w:ascii="Segoe UI" w:eastAsia="Times New Roman" w:hAnsi="Segoe UI" w:cs="Segoe UI"/>
+          <w:color w:val="2C3E50"/>
+          <w:sz w:val="24"/>
+          <w:szCs w:val="24"/>
+          <w:lang w:eastAsia="es-ES"/>
+        </w:rPr>
+      </w:pPr>
+      <w:r>
+        <w:rPr>
+          <w:noProof/>
+          <w:lang w:eastAsia="es-ES"/>
+        </w:rPr>
+        <mc:AlternateContent>
+          <mc:Choice Requires="wps">
+            <w:drawing>
+              <wp:anchor distT="0" distB="0" distL="114300" distR="114300" simplePos="0" relativeHeight="251664384" behindDoc="0" locked="0" layoutInCell="1" allowOverlap="1" wp14:anchorId="74413FED" wp14:editId="063E50FA">
+                <wp:simplePos x="0" y="0"/>
+                <wp:positionH relativeFrom="column">
+                  <wp:posOffset>3539490</wp:posOffset>
+                </wp:positionH>
+                <wp:positionV relativeFrom="paragraph">
+                  <wp:posOffset>1189990</wp:posOffset>
+                </wp:positionV>
+                <wp:extent cx="666115" cy="390525"/>
+                <wp:effectExtent l="38100" t="0" r="19685" b="47625"/>
+                <wp:wrapNone/>
+                <wp:docPr id="56" name="56 Conector recto de flecha"/>
+                <wp:cNvGraphicFramePr/>
+                <a:graphic xmlns:a="http://schemas.openxmlformats.org/drawingml/2006/main">
+                  <a:graphicData uri="http://schemas.microsoft.com/office/word/2010/wordprocessingShape">
+                    <wps:wsp>
+                      <wps:cNvCnPr/>
+                      <wps:spPr>
+                        <a:xfrm flipH="1">
+                          <a:off x="0" y="0"/>
+                          <a:ext cx="666115" cy="390525"/>
+                        </a:xfrm>
+                        <a:prstGeom prst="straightConnector1">
+                          <a:avLst/>
+                        </a:prstGeom>
+                        <a:ln>
+                          <a:tailEnd type="arrow"/>
+                        </a:ln>
+                      </wps:spPr>
+                      <wps:style>
+                        <a:lnRef idx="1">
+                          <a:schemeClr val="accent1"/>
+                        </a:lnRef>
+                        <a:fillRef idx="0">
+                          <a:schemeClr val="accent1"/>
+                        </a:fillRef>
+                        <a:effectRef idx="0">
+                          <a:schemeClr val="accent1"/>
+                        </a:effectRef>
+                        <a:fontRef idx="minor">
+                          <a:schemeClr val="tx1"/>
+                        </a:fontRef>
+                      </wps:style>
+                      <wps:bodyPr/>
+                    </wps:wsp>
+                  </a:graphicData>
+                </a:graphic>
+                <wp14:sizeRelH relativeFrom="margin">
+                  <wp14:pctWidth>0</wp14:pctWidth>
+                </wp14:sizeRelH>
+                <wp14:sizeRelV relativeFrom="margin">
+                  <wp14:pctHeight>0</wp14:pctHeight>
+                </wp14:sizeRelV>
+              </wp:anchor>
+            </w:drawing>
+          </mc:Choice>
+          <mc:Fallback>
+            <w:pict>
+              <v:shape id="56 Conector recto de flecha" o:spid="_x0000_s1026" type="#_x0000_t32" style="position:absolute;margin-left:278.7pt;margin-top:93.7pt;width:52.45pt;height:30.75pt;flip:x;z-index:251664384;visibility:visible;mso-wrap-style:square;mso-width-percent:0;mso-height-percent:0;mso-wrap-distance-left:9pt;mso-wrap-distance-top:0;mso-wrap-distance-right:9pt;mso-wrap-distance-bottom:0;mso-position-horizontal:absolute;mso-position-horizontal-relative:text;mso-position-vertical:absolute;mso-position-vertical-relative:text;mso-width-percent:0;mso-height-percent:0;mso-width-relative:margin;mso-height-relative:margin" o:gfxdata="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" strokecolor="#4579b8 [3044]">
+                <v:stroke endarrow="open"/>
+              </v:shape>
+            </w:pict>
+          </mc:Fallback>
+        </mc:AlternateContent>
+      </w:r>
+      <w:r>
+        <w:rPr>
+          <w:noProof/>
+          <w:lang w:eastAsia="es-ES"/>
+        </w:rPr>
+        <mc:AlternateContent>
+          <mc:Choice Requires="wps">
+            <w:drawing>
+              <wp:anchor distT="0" distB="0" distL="114300" distR="114300" simplePos="0" relativeHeight="251662336" behindDoc="0" locked="0" layoutInCell="1" allowOverlap="1" wp14:anchorId="04961DCA" wp14:editId="0E017593">
+                <wp:simplePos x="0" y="0"/>
+                <wp:positionH relativeFrom="column">
+                  <wp:posOffset>3720465</wp:posOffset>
+                </wp:positionH>
+                <wp:positionV relativeFrom="paragraph">
+                  <wp:posOffset>1192530</wp:posOffset>
+                </wp:positionV>
+                <wp:extent cx="485774" cy="0"/>
+                <wp:effectExtent l="38100" t="76200" r="0" b="114300"/>
+                <wp:wrapNone/>
+                <wp:docPr id="55" name="55 Conector recto de flecha"/>
+                <wp:cNvGraphicFramePr/>
+                <a:graphic xmlns:a="http://schemas.openxmlformats.org/drawingml/2006/main">
+                  <a:graphicData uri="http://schemas.microsoft.com/office/word/2010/wordprocessingShape">
+                    <wps:wsp>
+                      <wps:cNvCnPr/>
+                      <wps:spPr>
+                        <a:xfrm flipH="1">
+                          <a:off x="0" y="0"/>
+                          <a:ext cx="485774" cy="0"/>
+                        </a:xfrm>
+                        <a:prstGeom prst="straightConnector1">
+                          <a:avLst/>
+                        </a:prstGeom>
+                        <a:ln>
+                          <a:tailEnd type="arrow"/>
+                        </a:ln>
+                      </wps:spPr>
+                      <wps:style>
+                        <a:lnRef idx="1">
+                          <a:schemeClr val="accent1"/>
+                        </a:lnRef>
+                        <a:fillRef idx="0">
+                          <a:schemeClr val="accent1"/>
+                        </a:fillRef>
+                        <a:effectRef idx="0">
+                          <a:schemeClr val="accent1"/>
+                        </a:effectRef>
+                        <a:fontRef idx="minor">
+                          <a:schemeClr val="tx1"/>
+                        </a:fontRef>
+                      </wps:style>
+                      <wps:bodyPr/>
+                    </wps:wsp>
+                  </a:graphicData>
+                </a:graphic>
+                <wp14:sizeRelV relativeFrom="margin">
+                  <wp14:pctHeight>0</wp14:pctHeight>
+                </wp14:sizeRelV>
+              </wp:anchor>
+            </w:drawing>
+          </mc:Choice>
+          <mc:Fallback>
+            <w:pict>
+              <v:shape id="55 Conector recto de flecha" o:spid="_x0000_s1026" type="#_x0000_t32" style="position:absolute;margin-left:292.95pt;margin-top:93.9pt;width:38.25pt;height:0;flip:x;z-index:251662336;visibility:visible;mso-wrap-style:square;mso-height-percent:0;mso-wrap-distance-left:9pt;mso-wrap-distance-top:0;mso-wrap-distance-right:9pt;mso-wrap-distance-bottom:0;mso-position-horizontal:absolute;mso-position-horizontal-relative:text;mso-position-vertical:absolute;mso-position-vertical-relative:text;mso-height-percent:0;mso-height-relative:margin" o:gfxdata="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" strokecolor="#4579b8 [3044]">
+                <v:stroke endarrow="open"/>
+              </v:shape>
+            </w:pict>
+          </mc:Fallback>
+        </mc:AlternateContent>
+      </w:r>
+      <w:r>
+        <w:rPr>
+          <w:noProof/>
+          <w:lang w:eastAsia="es-ES"/>
+        </w:rPr>
+        <w:drawing>
+          <wp:inline distT="0" distB="0" distL="0" distR="0" wp14:anchorId="77181D79" wp14:editId="732FB50C">
+            <wp:extent cx="5400040" cy="3263975"/>
+            <wp:effectExtent l="0" t="0" r="0" b="0"/>
+            <wp:docPr id="53" name="Imagen 53"/>
+            <wp:cNvGraphicFramePr>
+              <a:graphicFrameLocks xmlns:a="http://schemas.openxmlformats.org/drawingml/2006/main" noChangeAspect="1"/>
+            </wp:cNvGraphicFramePr>
+            <a:graphic xmlns:a="http://schemas.openxmlformats.org/drawingml/2006/main">
+              <a:graphicData uri="http://schemas.openxmlformats.org/drawingml/2006/picture">
+                <pic:pic xmlns:pic="http://schemas.openxmlformats.org/drawingml/2006/picture">
+                  <pic:nvPicPr>
+                    <pic:cNvPr id="0" name=""/>
+                    <pic:cNvPicPr/>
+                  </pic:nvPicPr>
+                  <pic:blipFill>
+                    <a:blip r:embed="rId59"/>
+                    <a:stretch>
+                      <a:fillRect/>
+                    </a:stretch>
+                  </pic:blipFill>
+                  <pic:spPr>
+                    <a:xfrm>
+                      <a:off x="0" y="0"/>
+                      <a:ext cx="5400040" cy="3263975"/>
+                    </a:xfrm>
+                    <a:prstGeom prst="rect">
+                      <a:avLst/>
+                    </a:prstGeom>
+                  </pic:spPr>
+                </pic:pic>
+              </a:graphicData>
+            </a:graphic>
+          </wp:inline>
+        </w:drawing>
+      </w:r>
+    </w:p>
+    <w:p>
+      <w:pPr>
+        <w:jc w:val="center"/>
+        <w:rPr>
+          <w:rFonts w:ascii="Segoe UI" w:eastAsia="Times New Roman" w:hAnsi="Segoe UI" w:cs="Segoe UI"/>
+          <w:color w:val="2C3E50"/>
+          <w:sz w:val="24"/>
+          <w:szCs w:val="24"/>
+          <w:lang w:eastAsia="es-ES"/>
+        </w:rPr>
+      </w:pPr>
+    </w:p>
+    <w:p>
+      <w:pPr>
+        <w:jc w:val="center"/>
+        <w:rPr>
+          <w:rFonts w:ascii="Segoe UI" w:eastAsia="Times New Roman" w:hAnsi="Segoe UI" w:cs="Segoe UI"/>
+          <w:color w:val="2C3E50"/>
+          <w:sz w:val="24"/>
+          <w:szCs w:val="24"/>
+          <w:lang w:eastAsia="es-ES"/>
+        </w:rPr>
+      </w:pPr>
+    </w:p>
+    <w:p>
+      <w:pPr>
+        <w:jc w:val="center"/>
+        <w:rPr>
+          <w:rFonts w:ascii="Segoe UI" w:eastAsia="Times New Roman" w:hAnsi="Segoe UI" w:cs="Segoe UI"/>
+          <w:color w:val="2C3E50"/>
+          <w:sz w:val="24"/>
+          <w:szCs w:val="24"/>
+          <w:lang w:eastAsia="es-ES"/>
+        </w:rPr>
+      </w:pPr>
+    </w:p>
+    <w:p>
+      <w:pPr>
+        <w:jc w:val="center"/>
+        <w:rPr>
+          <w:rFonts w:ascii="Segoe UI" w:eastAsia="Times New Roman" w:hAnsi="Segoe UI" w:cs="Segoe UI"/>
+          <w:color w:val="2C3E50"/>
+          <w:sz w:val="24"/>
+          <w:szCs w:val="24"/>
+          <w:lang w:eastAsia="es-ES"/>
+        </w:rPr>
+      </w:pPr>
+    </w:p>
+    <w:p>
+      <w:pPr>
+        <w:jc w:val="center"/>
+        <w:rPr>
+          <w:rFonts w:ascii="Segoe UI" w:eastAsia="Times New Roman" w:hAnsi="Segoe UI" w:cs="Segoe UI"/>
+          <w:color w:val="2C3E50"/>
+          <w:sz w:val="24"/>
+          <w:szCs w:val="24"/>
+          <w:lang w:eastAsia="es-ES"/>
+        </w:rPr>
+      </w:pPr>
+      <w:r>
+        <w:rPr>
+          <w:rFonts w:ascii="Segoe UI" w:eastAsia="Times New Roman" w:hAnsi="Segoe UI" w:cs="Segoe UI"/>
+          <w:color w:val="2C3E50"/>
+          <w:sz w:val="24"/>
+          <w:szCs w:val="24"/>
+          <w:lang w:eastAsia="es-ES"/>
+        </w:rPr>
+        <w:lastRenderedPageBreak/>
+        <w:t>Ahora lo veremos así</w:t>
+      </w:r>
+    </w:p>
+    <w:p>
+      <w:pPr>
+        <w:jc w:val="center"/>
+        <w:rPr>
+          <w:rFonts w:ascii="Segoe UI" w:eastAsia="Times New Roman" w:hAnsi="Segoe UI" w:cs="Segoe UI"/>
+          <w:color w:val="2C3E50"/>
+          <w:sz w:val="24"/>
+          <w:szCs w:val="24"/>
+          <w:lang w:eastAsia="es-ES"/>
+        </w:rPr>
+      </w:pPr>
+      <w:r>
+        <w:rPr>
+          <w:noProof/>
+          <w:lang w:eastAsia="es-ES"/>
+        </w:rPr>
+        <w:drawing>
+          <wp:inline distT="0" distB="0" distL="0" distR="0" wp14:anchorId="2E23E106" wp14:editId="0B17F111">
+            <wp:extent cx="3876675" cy="1524000"/>
+            <wp:effectExtent l="0" t="0" r="9525" b="0"/>
+            <wp:docPr id="57" name="Imagen 57"/>
+            <wp:cNvGraphicFramePr>
+              <a:graphicFrameLocks xmlns:a="http://schemas.openxmlformats.org/drawingml/2006/main" noChangeAspect="1"/>
+            </wp:cNvGraphicFramePr>
+            <a:graphic xmlns:a="http://schemas.openxmlformats.org/drawingml/2006/main">
+              <a:graphicData uri="http://schemas.openxmlformats.org/drawingml/2006/picture">
+                <pic:pic xmlns:pic="http://schemas.openxmlformats.org/drawingml/2006/picture">
+                  <pic:nvPicPr>
+                    <pic:cNvPr id="0" name=""/>
+                    <pic:cNvPicPr/>
+                  </pic:nvPicPr>
+                  <pic:blipFill>
+                    <a:blip r:embed="rId60"/>
+                    <a:stretch>
+                      <a:fillRect/>
+                    </a:stretch>
+                  </pic:blipFill>
+                  <pic:spPr>
+                    <a:xfrm>
+                      <a:off x="0" y="0"/>
+                      <a:ext cx="3876675" cy="1524000"/>
+                    </a:xfrm>
+                    <a:prstGeom prst="rect">
+                      <a:avLst/>
+                    </a:prstGeom>
+                  </pic:spPr>
+                </pic:pic>
+              </a:graphicData>
+            </a:graphic>
+          </wp:inline>
+        </w:drawing>
+      </w:r>
+    </w:p>
+    <w:p>
+      <w:pPr>
+        <w:jc w:val="center"/>
+        <w:rPr>
+          <w:rFonts w:ascii="Segoe UI" w:eastAsia="Times New Roman" w:hAnsi="Segoe UI" w:cs="Segoe UI"/>
+          <w:color w:val="2C3E50"/>
+          <w:sz w:val="24"/>
+          <w:szCs w:val="24"/>
+          <w:lang w:eastAsia="es-ES"/>
+        </w:rPr>
+      </w:pPr>
+      <w:r>
+        <w:rPr>
+          <w:rFonts w:ascii="Segoe UI" w:eastAsia="Times New Roman" w:hAnsi="Segoe UI" w:cs="Segoe UI"/>
+          <w:color w:val="2C3E50"/>
+          <w:sz w:val="24"/>
+          <w:szCs w:val="24"/>
+          <w:lang w:eastAsia="es-ES"/>
+        </w:rPr>
+        <w:t>Podemos configurar un middleware para la página 404</w:t>
+      </w:r>
+    </w:p>
+    <w:p>
+      <w:pPr>
+        <w:jc w:val="center"/>
+        <w:rPr>
+          <w:rFonts w:ascii="Segoe UI" w:eastAsia="Times New Roman" w:hAnsi="Segoe UI" w:cs="Segoe UI"/>
+          <w:color w:val="2C3E50"/>
+          <w:sz w:val="24"/>
+          <w:szCs w:val="24"/>
+          <w:lang w:eastAsia="es-ES"/>
+        </w:rPr>
+      </w:pPr>
+      <w:r>
+        <w:rPr>
+          <w:noProof/>
+          <w:lang w:eastAsia="es-ES"/>
+        </w:rPr>
+        <mc:AlternateContent>
+          <mc:Choice Requires="wps">
+            <w:drawing>
+              <wp:anchor distT="0" distB="0" distL="114300" distR="114300" simplePos="0" relativeHeight="251666432" behindDoc="0" locked="0" layoutInCell="1" allowOverlap="1" wp14:anchorId="5B4FF40E" wp14:editId="2552AFBA">
+                <wp:simplePos x="0" y="0"/>
+                <wp:positionH relativeFrom="column">
+                  <wp:posOffset>2634615</wp:posOffset>
+                </wp:positionH>
+                <wp:positionV relativeFrom="paragraph">
+                  <wp:posOffset>1471930</wp:posOffset>
+                </wp:positionV>
+                <wp:extent cx="485774" cy="0"/>
+                <wp:effectExtent l="38100" t="76200" r="0" b="114300"/>
+                <wp:wrapNone/>
+                <wp:docPr id="59" name="59 Conector recto de flecha"/>
+                <wp:cNvGraphicFramePr/>
+                <a:graphic xmlns:a="http://schemas.openxmlformats.org/drawingml/2006/main">
+                  <a:graphicData uri="http://schemas.microsoft.com/office/word/2010/wordprocessingShape">
+                    <wps:wsp>
+                      <wps:cNvCnPr/>
+                      <wps:spPr>
+                        <a:xfrm flipH="1">
+                          <a:off x="0" y="0"/>
+                          <a:ext cx="485774" cy="0"/>
+                        </a:xfrm>
+                        <a:prstGeom prst="straightConnector1">
+                          <a:avLst/>
+                        </a:prstGeom>
+                        <a:ln>
+                          <a:tailEnd type="arrow"/>
+                        </a:ln>
+                      </wps:spPr>
+                      <wps:style>
+                        <a:lnRef idx="1">
+                          <a:schemeClr val="accent1"/>
+                        </a:lnRef>
+                        <a:fillRef idx="0">
+                          <a:schemeClr val="accent1"/>
+                        </a:fillRef>
+                        <a:effectRef idx="0">
+                          <a:schemeClr val="accent1"/>
+                        </a:effectRef>
+                        <a:fontRef idx="minor">
+                          <a:schemeClr val="tx1"/>
+                        </a:fontRef>
+                      </wps:style>
+                      <wps:bodyPr/>
+                    </wps:wsp>
+                  </a:graphicData>
+                </a:graphic>
+                <wp14:sizeRelV relativeFrom="margin">
+                  <wp14:pctHeight>0</wp14:pctHeight>
+                </wp14:sizeRelV>
+              </wp:anchor>
+            </w:drawing>
+          </mc:Choice>
+          <mc:Fallback>
+            <w:pict>
+              <v:shape id="59 Conector recto de flecha" o:spid="_x0000_s1026" type="#_x0000_t32" style="position:absolute;margin-left:207.45pt;margin-top:115.9pt;width:38.25pt;height:0;flip:x;z-index:251666432;visibility:visible;mso-wrap-style:square;mso-height-percent:0;mso-wrap-distance-left:9pt;mso-wrap-distance-top:0;mso-wrap-distance-right:9pt;mso-wrap-distance-bottom:0;mso-position-horizontal:absolute;mso-position-horizontal-relative:text;mso-position-vertical:absolute;mso-position-vertical-relative:text;mso-height-percent:0;mso-height-relative:margin" o:gfxdata="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" strokecolor="#4579b8 [3044]">
+                <v:stroke endarrow="open"/>
+              </v:shape>
+            </w:pict>
+          </mc:Fallback>
+        </mc:AlternateContent>
+      </w:r>
+      <w:r>
+        <w:rPr>
+          <w:noProof/>
+          <w:lang w:eastAsia="es-ES"/>
+        </w:rPr>
+        <w:drawing>
+          <wp:inline distT="0" distB="0" distL="0" distR="0" wp14:anchorId="6DF7EFC3" wp14:editId="5BB60958">
+            <wp:extent cx="5400040" cy="3893919"/>
+            <wp:effectExtent l="0" t="0" r="0" b="0"/>
+            <wp:docPr id="58" name="Imagen 58"/>
+            <wp:cNvGraphicFramePr>
+              <a:graphicFrameLocks xmlns:a="http://schemas.openxmlformats.org/drawingml/2006/main" noChangeAspect="1"/>
+            </wp:cNvGraphicFramePr>
+            <a:graphic xmlns:a="http://schemas.openxmlformats.org/drawingml/2006/main">
+              <a:graphicData uri="http://schemas.openxmlformats.org/drawingml/2006/picture">
+                <pic:pic xmlns:pic="http://schemas.openxmlformats.org/drawingml/2006/picture">
+                  <pic:nvPicPr>
+                    <pic:cNvPr id="0" name=""/>
+                    <pic:cNvPicPr/>
+                  </pic:nvPicPr>
+                  <pic:blipFill>
+                    <a:blip r:embed="rId61"/>
+                    <a:stretch>
+                      <a:fillRect/>
+                    </a:stretch>
+                  </pic:blipFill>
+                  <pic:spPr>
+                    <a:xfrm>
+                      <a:off x="0" y="0"/>
+                      <a:ext cx="5400040" cy="3893919"/>
+                    </a:xfrm>
+                    <a:prstGeom prst="rect">
+                      <a:avLst/>
+                    </a:prstGeom>
+                  </pic:spPr>
+                </pic:pic>
+              </a:graphicData>
+            </a:graphic>
+          </wp:inline>
+        </w:drawing>
+      </w:r>
+    </w:p>
+    <w:p>
+      <w:pPr>
+        <w:jc w:val="center"/>
+        <w:rPr>
+          <w:rFonts w:ascii="Segoe UI" w:eastAsia="Times New Roman" w:hAnsi="Segoe UI" w:cs="Segoe UI"/>
+          <w:color w:val="2C3E50"/>
+          <w:sz w:val="24"/>
+          <w:szCs w:val="24"/>
+          <w:lang w:eastAsia="es-ES"/>
+        </w:rPr>
+      </w:pPr>
+      <w:r>
+        <w:rPr>
+          <w:rFonts w:ascii="Segoe UI" w:eastAsia="Times New Roman" w:hAnsi="Segoe UI" w:cs="Segoe UI"/>
+          <w:color w:val="2C3E50"/>
+          <w:sz w:val="24"/>
+          <w:szCs w:val="24"/>
+          <w:lang w:eastAsia="es-ES"/>
+        </w:rPr>
+        <w:t>Si intentamos acceder a una ruta que no está dada de alta nos lee la página 404.html</w:t>
+      </w:r>
+    </w:p>
+    <w:p>
+      <w:pPr>
+        <w:jc w:val="center"/>
+        <w:rPr>
+          <w:rFonts w:ascii="Segoe UI" w:eastAsia="Times New Roman" w:hAnsi="Segoe UI" w:cs="Segoe UI"/>
+          <w:color w:val="2C3E50"/>
+          <w:sz w:val="24"/>
+          <w:szCs w:val="24"/>
+          <w:lang w:eastAsia="es-ES"/>
+        </w:rPr>
+      </w:pPr>
+      <w:r>
+        <w:rPr>
+          <w:noProof/>
+          <w:lang w:eastAsia="es-ES"/>
+        </w:rPr>
+        <w:drawing>
+          <wp:inline distT="0" distB="0" distL="0" distR="0" wp14:anchorId="62605769" wp14:editId="25065194">
+            <wp:extent cx="4171950" cy="1543050"/>
+            <wp:effectExtent l="0" t="0" r="0" b="0"/>
+            <wp:docPr id="60" name="Imagen 60"/>
+            <wp:cNvGraphicFramePr>
+              <a:graphicFrameLocks xmlns:a="http://schemas.openxmlformats.org/drawingml/2006/main" noChangeAspect="1"/>
+            </wp:cNvGraphicFramePr>
+            <a:graphic xmlns:a="http://schemas.openxmlformats.org/drawingml/2006/main">
+              <a:graphicData uri="http://schemas.openxmlformats.org/drawingml/2006/picture">
+                <pic:pic xmlns:pic="http://schemas.openxmlformats.org/drawingml/2006/picture">
+                  <pic:nvPicPr>
+                    <pic:cNvPr id="0" name=""/>
+                    <pic:cNvPicPr/>
+                  </pic:nvPicPr>
+                  <pic:blipFill>
+                    <a:blip r:embed="rId62"/>
+                    <a:stretch>
+                      <a:fillRect/>
+                    </a:stretch>
+                  </pic:blipFill>
+                  <pic:spPr>
+                    <a:xfrm>
+                      <a:off x="0" y="0"/>
+                      <a:ext cx="4171950" cy="1543050"/>
+                    </a:xfrm>
+                    <a:prstGeom prst="rect">
+                      <a:avLst/>
+                    </a:prstGeom>
+                  </pic:spPr>
+                </pic:pic>
+              </a:graphicData>
+            </a:graphic>
+          </wp:inline>
+        </w:drawing>
+      </w:r>
+    </w:p>
+    <w:p>
+      <w:pPr>
+        <w:jc w:val="center"/>
+        <w:rPr>
+          <w:rFonts w:ascii="Segoe UI" w:eastAsia="Times New Roman" w:hAnsi="Segoe UI" w:cs="Segoe UI"/>
+          <w:color w:val="2C3E50"/>
+          <w:sz w:val="24"/>
+          <w:szCs w:val="24"/>
+          <w:lang w:eastAsia="es-ES"/>
+        </w:rPr>
+      </w:pPr>
+    </w:p>
+    <w:p>
+      <w:pPr>
+        <w:jc w:val="center"/>
+        <w:rPr>
+          <w:rFonts w:ascii="Segoe UI" w:eastAsia="Times New Roman" w:hAnsi="Segoe UI" w:cs="Segoe UI"/>
+          <w:color w:val="2C3E50"/>
+          <w:sz w:val="24"/>
+          <w:szCs w:val="24"/>
+          <w:lang w:eastAsia="es-ES"/>
+        </w:rPr>
+      </w:pPr>
+    </w:p>
+    <w:p>
+      <w:pPr>
+        <w:jc w:val="center"/>
+        <w:rPr>
+          <w:rFonts w:ascii="Segoe UI" w:eastAsia="Times New Roman" w:hAnsi="Segoe UI" w:cs="Segoe UI"/>
+          <w:color w:val="2C3E50"/>
+          <w:sz w:val="24"/>
+          <w:szCs w:val="24"/>
+          <w:lang w:eastAsia="es-ES"/>
+        </w:rPr>
+      </w:pPr>
+    </w:p>
+    <w:p>
+      <w:pPr>
+        <w:jc w:val="center"/>
+        <w:rPr>
+          <w:rFonts w:ascii="Segoe UI" w:eastAsia="Times New Roman" w:hAnsi="Segoe UI" w:cs="Segoe UI"/>
+          <w:color w:val="2C3E50"/>
+          <w:sz w:val="24"/>
+          <w:szCs w:val="24"/>
+          <w:lang w:eastAsia="es-ES"/>
+        </w:rPr>
+      </w:pPr>
+    </w:p>
+    <w:p>
+      <w:pPr>
+        <w:jc w:val="center"/>
+        <w:rPr>
+          <w:rFonts w:ascii="Segoe UI" w:eastAsia="Times New Roman" w:hAnsi="Segoe UI" w:cs="Segoe UI"/>
+          <w:color w:val="2C3E50"/>
+          <w:sz w:val="24"/>
+          <w:szCs w:val="24"/>
+          <w:lang w:eastAsia="es-ES"/>
+        </w:rPr>
+      </w:pPr>
+      <w:r>
+        <w:rPr>
+          <w:rFonts w:ascii="Segoe UI" w:eastAsia="Times New Roman" w:hAnsi="Segoe UI" w:cs="Segoe UI"/>
+          <w:color w:val="2C3E50"/>
+          <w:sz w:val="24"/>
+          <w:szCs w:val="24"/>
+          <w:lang w:eastAsia="es-ES"/>
+        </w:rPr>
+        <w:lastRenderedPageBreak/>
+        <w:t>Pero si accedemos a la página de servicios también nos aparece la página de 404.html y esta ruta si la tenemos dada de alta, esto es por el orden en el que hemos establecido el middleware.</w:t>
+      </w:r>
+    </w:p>
+    <w:p>
+      <w:pPr>
+        <w:jc w:val="center"/>
+        <w:rPr>
+          <w:rFonts w:ascii="Segoe UI" w:eastAsia="Times New Roman" w:hAnsi="Segoe UI" w:cs="Segoe UI"/>
+          <w:color w:val="2C3E50"/>
+          <w:sz w:val="24"/>
+          <w:szCs w:val="24"/>
+          <w:lang w:eastAsia="es-ES"/>
+        </w:rPr>
+      </w:pPr>
+      <w:r>
+        <w:rPr>
+          <w:noProof/>
+          <w:lang w:eastAsia="es-ES"/>
+        </w:rPr>
+        <w:drawing>
+          <wp:inline distT="0" distB="0" distL="0" distR="0" wp14:anchorId="58E5A5F2" wp14:editId="3869140B">
+            <wp:extent cx="4381500" cy="1552575"/>
+            <wp:effectExtent l="0" t="0" r="0" b="9525"/>
+            <wp:docPr id="61" name="Imagen 61"/>
+            <wp:cNvGraphicFramePr>
+              <a:graphicFrameLocks xmlns:a="http://schemas.openxmlformats.org/drawingml/2006/main" noChangeAspect="1"/>
+            </wp:cNvGraphicFramePr>
+            <a:graphic xmlns:a="http://schemas.openxmlformats.org/drawingml/2006/main">
+              <a:graphicData uri="http://schemas.openxmlformats.org/drawingml/2006/picture">
+                <pic:pic xmlns:pic="http://schemas.openxmlformats.org/drawingml/2006/picture">
+                  <pic:nvPicPr>
+                    <pic:cNvPr id="0" name=""/>
+                    <pic:cNvPicPr/>
+                  </pic:nvPicPr>
+                  <pic:blipFill>
+                    <a:blip r:embed="rId63"/>
+                    <a:stretch>
+                      <a:fillRect/>
+                    </a:stretch>
+                  </pic:blipFill>
+                  <pic:spPr>
+                    <a:xfrm>
+                      <a:off x="0" y="0"/>
+                      <a:ext cx="4381500" cy="1552575"/>
+                    </a:xfrm>
+                    <a:prstGeom prst="rect">
+                      <a:avLst/>
+                    </a:prstGeom>
+                  </pic:spPr>
+                </pic:pic>
+              </a:graphicData>
+            </a:graphic>
+          </wp:inline>
+        </w:drawing>
+      </w:r>
+    </w:p>
+    <w:p>
+      <w:pPr>
+        <w:jc w:val="center"/>
+        <w:rPr>
+          <w:rFonts w:ascii="Segoe UI" w:eastAsia="Times New Roman" w:hAnsi="Segoe UI" w:cs="Segoe UI"/>
+          <w:color w:val="2C3E50"/>
+          <w:sz w:val="24"/>
+          <w:szCs w:val="24"/>
+          <w:lang w:eastAsia="es-ES"/>
+        </w:rPr>
+      </w:pPr>
+      <w:r>
+        <w:rPr>
+          <w:rFonts w:ascii="Segoe UI" w:eastAsia="Times New Roman" w:hAnsi="Segoe UI" w:cs="Segoe UI"/>
+          <w:color w:val="2C3E50"/>
+          <w:sz w:val="24"/>
+          <w:szCs w:val="24"/>
+          <w:lang w:eastAsia="es-ES"/>
+        </w:rPr>
+        <w:t>Si colocamos el middleware justo debajo de todas las solicitudes</w:t>
+      </w:r>
+    </w:p>
+    <w:p>
+      <w:pPr>
+        <w:jc w:val="center"/>
+        <w:rPr>
+          <w:rFonts w:ascii="Segoe UI" w:eastAsia="Times New Roman" w:hAnsi="Segoe UI" w:cs="Segoe UI"/>
+          <w:color w:val="2C3E50"/>
+          <w:sz w:val="24"/>
+          <w:szCs w:val="24"/>
+          <w:lang w:eastAsia="es-ES"/>
+        </w:rPr>
+      </w:pPr>
+      <w:r>
+        <w:rPr>
+          <w:noProof/>
+          <w:lang w:eastAsia="es-ES"/>
+        </w:rPr>
+        <mc:AlternateContent>
+          <mc:Choice Requires="wps">
+            <w:drawing>
+              <wp:anchor distT="0" distB="0" distL="114300" distR="114300" simplePos="0" relativeHeight="251670528" behindDoc="0" locked="0" layoutInCell="1" allowOverlap="1" wp14:anchorId="4480FB2B" wp14:editId="23308A0C">
+                <wp:simplePos x="0" y="0"/>
+                <wp:positionH relativeFrom="column">
+                  <wp:posOffset>4034790</wp:posOffset>
+                </wp:positionH>
+                <wp:positionV relativeFrom="paragraph">
+                  <wp:posOffset>2219325</wp:posOffset>
+                </wp:positionV>
+                <wp:extent cx="1085215" cy="895350"/>
+                <wp:effectExtent l="38100" t="38100" r="19685" b="19050"/>
+                <wp:wrapNone/>
+                <wp:docPr id="64" name="64 Conector recto de flecha"/>
+                <wp:cNvGraphicFramePr/>
+                <a:graphic xmlns:a="http://schemas.openxmlformats.org/drawingml/2006/main">
+                  <a:graphicData uri="http://schemas.microsoft.com/office/word/2010/wordprocessingShape">
+                    <wps:wsp>
+                      <wps:cNvCnPr/>
+                      <wps:spPr>
+                        <a:xfrm flipH="1" flipV="1">
+                          <a:off x="0" y="0"/>
+                          <a:ext cx="1085215" cy="895350"/>
+                        </a:xfrm>
+                        <a:prstGeom prst="straightConnector1">
+                          <a:avLst/>
+                        </a:prstGeom>
+                        <a:ln>
+                          <a:tailEnd type="arrow"/>
+                        </a:ln>
+                      </wps:spPr>
+                      <wps:style>
+                        <a:lnRef idx="1">
+                          <a:schemeClr val="accent1"/>
+                        </a:lnRef>
+                        <a:fillRef idx="0">
+                          <a:schemeClr val="accent1"/>
+                        </a:fillRef>
+                        <a:effectRef idx="0">
+                          <a:schemeClr val="accent1"/>
+                        </a:effectRef>
+                        <a:fontRef idx="minor">
+                          <a:schemeClr val="tx1"/>
+                        </a:fontRef>
+                      </wps:style>
+                      <wps:bodyPr/>
+                    </wps:wsp>
+                  </a:graphicData>
+                </a:graphic>
+                <wp14:sizeRelH relativeFrom="margin">
+                  <wp14:pctWidth>0</wp14:pctWidth>
+                </wp14:sizeRelH>
+                <wp14:sizeRelV relativeFrom="margin">
+                  <wp14:pctHeight>0</wp14:pctHeight>
+                </wp14:sizeRelV>
+              </wp:anchor>
+            </w:drawing>
+          </mc:Choice>
+          <mc:Fallback>
+            <w:pict>
+              <v:shape id="64 Conector recto de flecha" o:spid="_x0000_s1026" type="#_x0000_t32" style="position:absolute;margin-left:317.7pt;margin-top:174.75pt;width:85.45pt;height:70.5pt;flip:x y;z-index:251670528;visibility:visible;mso-wrap-style:square;mso-width-percent:0;mso-height-percent:0;mso-wrap-distance-left:9pt;mso-wrap-distance-top:0;mso-wrap-distance-right:9pt;mso-wrap-distance-bottom:0;mso-position-horizontal:absolute;mso-position-horizontal-relative:text;mso-position-vertical:absolute;mso-position-vertical-relative:text;mso-width-percent:0;mso-height-percent:0;mso-width-relative:margin;mso-height-relative:margin" o:gfxdata="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" strokecolor="#4579b8 [3044]">
+                <v:stroke endarrow="open"/>
+              </v:shape>
+            </w:pict>
+          </mc:Fallback>
+        </mc:AlternateContent>
+      </w:r>
+      <w:r>
+        <w:rPr>
+          <w:noProof/>
+          <w:lang w:eastAsia="es-ES"/>
+        </w:rPr>
+        <mc:AlternateContent>
+          <mc:Choice Requires="wps">
+            <w:drawing>
+              <wp:anchor distT="0" distB="0" distL="114300" distR="114300" simplePos="0" relativeHeight="251668480" behindDoc="0" locked="0" layoutInCell="1" allowOverlap="1" wp14:anchorId="03391D3D" wp14:editId="41236A74">
+                <wp:simplePos x="0" y="0"/>
+                <wp:positionH relativeFrom="column">
+                  <wp:posOffset>4634865</wp:posOffset>
+                </wp:positionH>
+                <wp:positionV relativeFrom="paragraph">
+                  <wp:posOffset>3110865</wp:posOffset>
+                </wp:positionV>
+                <wp:extent cx="485774" cy="0"/>
+                <wp:effectExtent l="38100" t="76200" r="0" b="114300"/>
+                <wp:wrapNone/>
+                <wp:docPr id="63" name="63 Conector recto de flecha"/>
+                <wp:cNvGraphicFramePr/>
+                <a:graphic xmlns:a="http://schemas.openxmlformats.org/drawingml/2006/main">
+                  <a:graphicData uri="http://schemas.microsoft.com/office/word/2010/wordprocessingShape">
+                    <wps:wsp>
+                      <wps:cNvCnPr/>
+                      <wps:spPr>
+                        <a:xfrm flipH="1">
+                          <a:off x="0" y="0"/>
+                          <a:ext cx="485774" cy="0"/>
+                        </a:xfrm>
+                        <a:prstGeom prst="straightConnector1">
+                          <a:avLst/>
+                        </a:prstGeom>
+                        <a:ln>
+                          <a:tailEnd type="arrow"/>
+                        </a:ln>
+                      </wps:spPr>
+                      <wps:style>
+                        <a:lnRef idx="1">
+                          <a:schemeClr val="accent1"/>
+                        </a:lnRef>
+                        <a:fillRef idx="0">
+                          <a:schemeClr val="accent1"/>
+                        </a:fillRef>
+                        <a:effectRef idx="0">
+                          <a:schemeClr val="accent1"/>
+                        </a:effectRef>
+                        <a:fontRef idx="minor">
+                          <a:schemeClr val="tx1"/>
+                        </a:fontRef>
+                      </wps:style>
+                      <wps:bodyPr/>
+                    </wps:wsp>
+                  </a:graphicData>
+                </a:graphic>
+                <wp14:sizeRelV relativeFrom="margin">
+                  <wp14:pctHeight>0</wp14:pctHeight>
+                </wp14:sizeRelV>
+              </wp:anchor>
+            </w:drawing>
+          </mc:Choice>
+          <mc:Fallback>
+            <w:pict>
+              <v:shape id="63 Conector recto de flecha" o:spid="_x0000_s1026" type="#_x0000_t32" style="position:absolute;margin-left:364.95pt;margin-top:244.95pt;width:38.25pt;height:0;flip:x;z-index:251668480;visibility:visible;mso-wrap-style:square;mso-height-percent:0;mso-wrap-distance-left:9pt;mso-wrap-distance-top:0;mso-wrap-distance-right:9pt;mso-wrap-distance-bottom:0;mso-position-horizontal:absolute;mso-position-horizontal-relative:text;mso-position-vertical:absolute;mso-position-vertical-relative:text;mso-height-percent:0;mso-height-relative:margin" o:gfxdata="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" strokecolor="#4579b8 [3044]">
+                <v:stroke endarrow="open"/>
+              </v:shape>
+            </w:pict>
+          </mc:Fallback>
+        </mc:AlternateContent>
+      </w:r>
+      <w:r>
+        <w:rPr>
+          <w:noProof/>
+          <w:lang w:eastAsia="es-ES"/>
+        </w:rPr>
+        <w:drawing>
+          <wp:inline distT="0" distB="0" distL="0" distR="0" wp14:anchorId="06B7ADF3" wp14:editId="4F990A89">
+            <wp:extent cx="5400040" cy="4017952"/>
+            <wp:effectExtent l="0" t="0" r="0" b="1905"/>
+            <wp:docPr id="62" name="Imagen 62"/>
+            <wp:cNvGraphicFramePr>
+              <a:graphicFrameLocks xmlns:a="http://schemas.openxmlformats.org/drawingml/2006/main" noChangeAspect="1"/>
+            </wp:cNvGraphicFramePr>
+            <a:graphic xmlns:a="http://schemas.openxmlformats.org/drawingml/2006/main">
+              <a:graphicData uri="http://schemas.openxmlformats.org/drawingml/2006/picture">
+                <pic:pic xmlns:pic="http://schemas.openxmlformats.org/drawingml/2006/picture">
+                  <pic:nvPicPr>
+                    <pic:cNvPr id="0" name=""/>
+                    <pic:cNvPicPr/>
+                  </pic:nvPicPr>
+                  <pic:blipFill>
+                    <a:blip r:embed="rId64"/>
+                    <a:stretch>
+                      <a:fillRect/>
+                    </a:stretch>
+                  </pic:blipFill>
+                  <pic:spPr>
+                    <a:xfrm>
+                      <a:off x="0" y="0"/>
+                      <a:ext cx="5400040" cy="4017952"/>
+                    </a:xfrm>
+                    <a:prstGeom prst="rect">
+                      <a:avLst/>
+                    </a:prstGeom>
+                  </pic:spPr>
+                </pic:pic>
+              </a:graphicData>
+            </a:graphic>
+          </wp:inline>
+        </w:drawing>
+      </w:r>
+    </w:p>
+    <w:p>
+      <w:pPr>
+        <w:jc w:val="center"/>
+        <w:rPr>
+          <w:rFonts w:ascii="Segoe UI" w:eastAsia="Times New Roman" w:hAnsi="Segoe UI" w:cs="Segoe UI"/>
+          <w:color w:val="2C3E50"/>
+          <w:sz w:val="24"/>
+          <w:szCs w:val="24"/>
+          <w:lang w:eastAsia="es-ES"/>
+        </w:rPr>
+      </w:pPr>
+      <w:r>
+        <w:rPr>
+          <w:rFonts w:ascii="Segoe UI" w:eastAsia="Times New Roman" w:hAnsi="Segoe UI" w:cs="Segoe UI"/>
+          <w:color w:val="2C3E50"/>
+          <w:sz w:val="24"/>
+          <w:szCs w:val="24"/>
+          <w:lang w:eastAsia="es-ES"/>
+        </w:rPr>
+        <w:t>Ahora si funcionan todas las rutas definidas</w:t>
+      </w:r>
+    </w:p>
+    <w:p>
+      <w:pPr>
+        <w:jc w:val="center"/>
+        <w:rPr>
+          <w:rFonts w:ascii="Segoe UI" w:eastAsia="Times New Roman" w:hAnsi="Segoe UI" w:cs="Segoe UI"/>
+          <w:color w:val="2C3E50"/>
+          <w:sz w:val="24"/>
+          <w:szCs w:val="24"/>
+          <w:lang w:eastAsia="es-ES"/>
+        </w:rPr>
+      </w:pPr>
+      <w:r>
+        <w:rPr>
+          <w:noProof/>
+          <w:lang w:eastAsia="es-ES"/>
+        </w:rPr>
+        <mc:AlternateContent>
+          <mc:Choice Requires="wps">
+            <w:drawing>
+              <wp:anchor distT="0" distB="0" distL="114300" distR="114300" simplePos="0" relativeHeight="251672576" behindDoc="0" locked="0" layoutInCell="1" allowOverlap="1" wp14:anchorId="1AB1E779" wp14:editId="3609D38A">
+                <wp:simplePos x="0" y="0"/>
+                <wp:positionH relativeFrom="column">
+                  <wp:posOffset>4911725</wp:posOffset>
+                </wp:positionH>
+                <wp:positionV relativeFrom="paragraph">
+                  <wp:posOffset>497840</wp:posOffset>
+                </wp:positionV>
+                <wp:extent cx="485140" cy="0"/>
+                <wp:effectExtent l="38100" t="76200" r="0" b="114300"/>
+                <wp:wrapNone/>
+                <wp:docPr id="67" name="67 Conector recto de flecha"/>
+                <wp:cNvGraphicFramePr/>
+                <a:graphic xmlns:a="http://schemas.openxmlformats.org/drawingml/2006/main">
+                  <a:graphicData uri="http://schemas.microsoft.com/office/word/2010/wordprocessingShape">
+                    <wps:wsp>
+                      <wps:cNvCnPr/>
+                      <wps:spPr>
+                        <a:xfrm flipH="1">
+                          <a:off x="0" y="0"/>
+                          <a:ext cx="485140" cy="0"/>
+                        </a:xfrm>
+                        <a:prstGeom prst="straightConnector1">
+                          <a:avLst/>
+                        </a:prstGeom>
+                        <a:ln>
+                          <a:tailEnd type="arrow"/>
+                        </a:ln>
+                      </wps:spPr>
+                      <wps:style>
+                        <a:lnRef idx="1">
+                          <a:schemeClr val="accent1"/>
+                        </a:lnRef>
+                        <a:fillRef idx="0">
+                          <a:schemeClr val="accent1"/>
+                        </a:fillRef>
+                        <a:effectRef idx="0">
+                          <a:schemeClr val="accent1"/>
+                        </a:effectRef>
+                        <a:fontRef idx="minor">
+                          <a:schemeClr val="tx1"/>
+                        </a:fontRef>
+                      </wps:style>
+                      <wps:bodyPr/>
+                    </wps:wsp>
+                  </a:graphicData>
+                </a:graphic>
+                <wp14:sizeRelV relativeFrom="margin">
+                  <wp14:pctHeight>0</wp14:pctHeight>
+                </wp14:sizeRelV>
+              </wp:anchor>
+            </w:drawing>
+          </mc:Choice>
+          <mc:Fallback>
+            <w:pict>
+              <v:shape id="67 Conector recto de flecha" o:spid="_x0000_s1026" type="#_x0000_t32" style="position:absolute;margin-left:386.75pt;margin-top:39.2pt;width:38.2pt;height:0;flip:x;z-index:251672576;visibility:visible;mso-wrap-style:square;mso-height-percent:0;mso-wrap-distance-left:9pt;mso-wrap-distance-top:0;mso-wrap-distance-right:9pt;mso-wrap-distance-bottom:0;mso-position-horizontal:absolute;mso-position-horizontal-relative:text;mso-position-vertical:absolute;mso-position-vertical-relative:text;mso-height-percent:0;mso-height-relative:margin" o:gfxdata="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" strokecolor="#4579b8 [3044]">
+                <v:stroke endarrow="open"/>
+              </v:shape>
+            </w:pict>
+          </mc:Fallback>
+        </mc:AlternateContent>
+      </w:r>
+      <w:r>
+        <w:rPr>
+          <w:noProof/>
+          <w:lang w:eastAsia="es-ES"/>
+        </w:rPr>
+        <w:drawing>
+          <wp:inline distT="0" distB="0" distL="0" distR="0" wp14:anchorId="32053305" wp14:editId="0C831126">
+            <wp:extent cx="4419600" cy="1304925"/>
+            <wp:effectExtent l="0" t="0" r="0" b="9525"/>
+            <wp:docPr id="65" name="Imagen 65"/>
+            <wp:cNvGraphicFramePr>
+              <a:graphicFrameLocks xmlns:a="http://schemas.openxmlformats.org/drawingml/2006/main" noChangeAspect="1"/>
+            </wp:cNvGraphicFramePr>
+            <a:graphic xmlns:a="http://schemas.openxmlformats.org/drawingml/2006/main">
+              <a:graphicData uri="http://schemas.openxmlformats.org/drawingml/2006/picture">
+                <pic:pic xmlns:pic="http://schemas.openxmlformats.org/drawingml/2006/picture">
+                  <pic:nvPicPr>
+                    <pic:cNvPr id="0" name=""/>
+                    <pic:cNvPicPr/>
+                  </pic:nvPicPr>
+                  <pic:blipFill>
+                    <a:blip r:embed="rId65"/>
+                    <a:stretch>
+                      <a:fillRect/>
+                    </a:stretch>
+                  </pic:blipFill>
+                  <pic:spPr>
+                    <a:xfrm>
+                      <a:off x="0" y="0"/>
+                      <a:ext cx="4419600" cy="1304925"/>
+                    </a:xfrm>
+                    <a:prstGeom prst="rect">
+                      <a:avLst/>
+                    </a:prstGeom>
+                  </pic:spPr>
+                </pic:pic>
+              </a:graphicData>
+            </a:graphic>
+          </wp:inline>
+        </w:drawing>
+      </w:r>
+    </w:p>
+    <w:p>
+      <w:pPr>
+        <w:jc w:val="center"/>
+        <w:rPr>
+          <w:rFonts w:ascii="Segoe UI" w:eastAsia="Times New Roman" w:hAnsi="Segoe UI" w:cs="Segoe UI"/>
+          <w:color w:val="2C3E50"/>
+          <w:sz w:val="24"/>
+          <w:szCs w:val="24"/>
+          <w:lang w:eastAsia="es-ES"/>
+        </w:rPr>
+      </w:pPr>
+      <w:r>
+        <w:rPr>
+          <w:noProof/>
+          <w:lang w:eastAsia="es-ES"/>
+        </w:rPr>
+        <w:lastRenderedPageBreak/>
+        <mc:AlternateContent>
+          <mc:Choice Requires="wps">
+            <w:drawing>
+              <wp:anchor distT="0" distB="0" distL="114300" distR="114300" simplePos="0" relativeHeight="251676672" behindDoc="0" locked="0" layoutInCell="1" allowOverlap="1" wp14:anchorId="4844808D" wp14:editId="07048136">
+                <wp:simplePos x="0" y="0"/>
+                <wp:positionH relativeFrom="column">
+                  <wp:posOffset>4692650</wp:posOffset>
+                </wp:positionH>
+                <wp:positionV relativeFrom="paragraph">
+                  <wp:posOffset>511175</wp:posOffset>
+                </wp:positionV>
+                <wp:extent cx="485140" cy="0"/>
+                <wp:effectExtent l="38100" t="76200" r="0" b="114300"/>
+                <wp:wrapNone/>
+                <wp:docPr id="70" name="70 Conector recto de flecha"/>
+                <wp:cNvGraphicFramePr/>
+                <a:graphic xmlns:a="http://schemas.openxmlformats.org/drawingml/2006/main">
+                  <a:graphicData uri="http://schemas.microsoft.com/office/word/2010/wordprocessingShape">
+                    <wps:wsp>
+                      <wps:cNvCnPr/>
+                      <wps:spPr>
+                        <a:xfrm flipH="1">
+                          <a:off x="0" y="0"/>
+                          <a:ext cx="485140" cy="0"/>
+                        </a:xfrm>
+                        <a:prstGeom prst="straightConnector1">
+                          <a:avLst/>
+                        </a:prstGeom>
+                        <a:ln>
+                          <a:tailEnd type="arrow"/>
+                        </a:ln>
+                      </wps:spPr>
+                      <wps:style>
+                        <a:lnRef idx="1">
+                          <a:schemeClr val="accent1"/>
+                        </a:lnRef>
+                        <a:fillRef idx="0">
+                          <a:schemeClr val="accent1"/>
+                        </a:fillRef>
+                        <a:effectRef idx="0">
+                          <a:schemeClr val="accent1"/>
+                        </a:effectRef>
+                        <a:fontRef idx="minor">
+                          <a:schemeClr val="tx1"/>
+                        </a:fontRef>
+                      </wps:style>
+                      <wps:bodyPr/>
+                    </wps:wsp>
+                  </a:graphicData>
+                </a:graphic>
+                <wp14:sizeRelV relativeFrom="margin">
+                  <wp14:pctHeight>0</wp14:pctHeight>
+                </wp14:sizeRelV>
+              </wp:anchor>
+            </w:drawing>
+          </mc:Choice>
+          <mc:Fallback>
+            <w:pict>
+              <v:shape id="70 Conector recto de flecha" o:spid="_x0000_s1026" type="#_x0000_t32" style="position:absolute;margin-left:369.5pt;margin-top:40.25pt;width:38.2pt;height:0;flip:x;z-index:251676672;visibility:visible;mso-wrap-style:square;mso-height-percent:0;mso-wrap-distance-left:9pt;mso-wrap-distance-top:0;mso-wrap-distance-right:9pt;mso-wrap-distance-bottom:0;mso-position-horizontal:absolute;mso-position-horizontal-relative:text;mso-position-vertical:absolute;mso-position-vertical-relative:text;mso-height-percent:0;mso-height-relative:margin" o:gfxdata="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" strokecolor="#4579b8 [3044]">
+                <v:stroke endarrow="open"/>
+              </v:shape>
+            </w:pict>
+          </mc:Fallback>
+        </mc:AlternateContent>
+      </w:r>
+      <w:r>
+        <w:rPr>
+          <w:noProof/>
+          <w:lang w:eastAsia="es-ES"/>
+        </w:rPr>
+        <w:drawing>
+          <wp:inline distT="0" distB="0" distL="0" distR="0" wp14:anchorId="5C298EB0" wp14:editId="4B0E4C28">
+            <wp:extent cx="3848100" cy="1514475"/>
+            <wp:effectExtent l="0" t="0" r="0" b="9525"/>
+            <wp:docPr id="69" name="Imagen 69"/>
+            <wp:cNvGraphicFramePr>
+              <a:graphicFrameLocks xmlns:a="http://schemas.openxmlformats.org/drawingml/2006/main" noChangeAspect="1"/>
+            </wp:cNvGraphicFramePr>
+            <a:graphic xmlns:a="http://schemas.openxmlformats.org/drawingml/2006/main">
+              <a:graphicData uri="http://schemas.openxmlformats.org/drawingml/2006/picture">
+                <pic:pic xmlns:pic="http://schemas.openxmlformats.org/drawingml/2006/picture">
+                  <pic:nvPicPr>
+                    <pic:cNvPr id="0" name=""/>
+                    <pic:cNvPicPr/>
+                  </pic:nvPicPr>
+                  <pic:blipFill>
+                    <a:blip r:embed="rId66"/>
+                    <a:stretch>
+                      <a:fillRect/>
+                    </a:stretch>
+                  </pic:blipFill>
+                  <pic:spPr>
+                    <a:xfrm>
+                      <a:off x="0" y="0"/>
+                      <a:ext cx="3848100" cy="1514475"/>
+                    </a:xfrm>
+                    <a:prstGeom prst="rect">
+                      <a:avLst/>
+                    </a:prstGeom>
+                  </pic:spPr>
+                </pic:pic>
+              </a:graphicData>
+            </a:graphic>
+          </wp:inline>
+        </w:drawing>
+      </w:r>
+    </w:p>
+    <w:p>
+      <w:pPr>
+        <w:jc w:val="center"/>
+        <w:rPr>
+          <w:rFonts w:ascii="Segoe UI" w:eastAsia="Times New Roman" w:hAnsi="Segoe UI" w:cs="Segoe UI"/>
+          <w:color w:val="2C3E50"/>
+          <w:sz w:val="24"/>
+          <w:szCs w:val="24"/>
+          <w:lang w:eastAsia="es-ES"/>
+        </w:rPr>
+      </w:pPr>
+      <w:r>
+        <w:rPr>
+          <w:rFonts w:ascii="Segoe UI" w:eastAsia="Times New Roman" w:hAnsi="Segoe UI" w:cs="Segoe UI"/>
+          <w:color w:val="2C3E50"/>
+          <w:sz w:val="24"/>
+          <w:szCs w:val="24"/>
+          <w:lang w:eastAsia="es-ES"/>
+        </w:rPr>
+        <w:t>Pero si accedemos a una ruta no definida se aplica el middleware</w:t>
+      </w:r>
+    </w:p>
+    <w:p>
+      <w:pPr>
+        <w:jc w:val="center"/>
+        <w:rPr>
+          <w:rFonts w:ascii="Segoe UI" w:eastAsia="Times New Roman" w:hAnsi="Segoe UI" w:cs="Segoe UI"/>
+          <w:color w:val="2C3E50"/>
+          <w:sz w:val="24"/>
+          <w:szCs w:val="24"/>
+          <w:lang w:eastAsia="es-ES"/>
+        </w:rPr>
+      </w:pPr>
+      <w:r>
+        <w:rPr>
+          <w:noProof/>
+          <w:lang w:eastAsia="es-ES"/>
+        </w:rPr>
+        <mc:AlternateContent>
+          <mc:Choice Requires="wps">
+            <w:drawing>
+              <wp:anchor distT="0" distB="0" distL="114300" distR="114300" simplePos="0" relativeHeight="251674624" behindDoc="0" locked="0" layoutInCell="1" allowOverlap="1" wp14:anchorId="4EC694A6" wp14:editId="33418171">
+                <wp:simplePos x="0" y="0"/>
+                <wp:positionH relativeFrom="column">
+                  <wp:posOffset>4882515</wp:posOffset>
+                </wp:positionH>
+                <wp:positionV relativeFrom="paragraph">
+                  <wp:posOffset>484505</wp:posOffset>
+                </wp:positionV>
+                <wp:extent cx="485140" cy="0"/>
+                <wp:effectExtent l="38100" t="76200" r="0" b="114300"/>
+                <wp:wrapNone/>
+                <wp:docPr id="68" name="68 Conector recto de flecha"/>
+                <wp:cNvGraphicFramePr/>
+                <a:graphic xmlns:a="http://schemas.openxmlformats.org/drawingml/2006/main">
+                  <a:graphicData uri="http://schemas.microsoft.com/office/word/2010/wordprocessingShape">
+                    <wps:wsp>
+                      <wps:cNvCnPr/>
+                      <wps:spPr>
+                        <a:xfrm flipH="1">
+                          <a:off x="0" y="0"/>
+                          <a:ext cx="485140" cy="0"/>
+                        </a:xfrm>
+                        <a:prstGeom prst="straightConnector1">
+                          <a:avLst/>
+                        </a:prstGeom>
+                        <a:ln>
+                          <a:tailEnd type="arrow"/>
+                        </a:ln>
+                      </wps:spPr>
+                      <wps:style>
+                        <a:lnRef idx="1">
+                          <a:schemeClr val="accent1"/>
+                        </a:lnRef>
+                        <a:fillRef idx="0">
+                          <a:schemeClr val="accent1"/>
+                        </a:fillRef>
+                        <a:effectRef idx="0">
+                          <a:schemeClr val="accent1"/>
+                        </a:effectRef>
+                        <a:fontRef idx="minor">
+                          <a:schemeClr val="tx1"/>
+                        </a:fontRef>
+                      </wps:style>
+                      <wps:bodyPr/>
+                    </wps:wsp>
+                  </a:graphicData>
+                </a:graphic>
+                <wp14:sizeRelV relativeFrom="margin">
+                  <wp14:pctHeight>0</wp14:pctHeight>
+                </wp14:sizeRelV>
+              </wp:anchor>
+            </w:drawing>
+          </mc:Choice>
+          <mc:Fallback>
+            <w:pict>
+              <v:shape id="68 Conector recto de flecha" o:spid="_x0000_s1026" type="#_x0000_t32" style="position:absolute;margin-left:384.45pt;margin-top:38.15pt;width:38.2pt;height:0;flip:x;z-index:251674624;visibility:visible;mso-wrap-style:square;mso-height-percent:0;mso-wrap-distance-left:9pt;mso-wrap-distance-top:0;mso-wrap-distance-right:9pt;mso-wrap-distance-bottom:0;mso-position-horizontal:absolute;mso-position-horizontal-relative:text;mso-position-vertical:absolute;mso-position-vertical-relative:text;mso-height-percent:0;mso-height-relative:margin" o:gfxdata="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" strokecolor="#4579b8 [3044]">
+                <v:stroke endarrow="open"/>
+              </v:shape>
+            </w:pict>
+          </mc:Fallback>
+        </mc:AlternateContent>
+      </w:r>
+      <w:r>
+        <w:rPr>
+          <w:noProof/>
+          <w:lang w:eastAsia="es-ES"/>
+        </w:rPr>
+        <w:drawing>
+          <wp:inline distT="0" distB="0" distL="0" distR="0" wp14:anchorId="617A3307" wp14:editId="280479EF">
+            <wp:extent cx="4210050" cy="1581150"/>
+            <wp:effectExtent l="0" t="0" r="0" b="0"/>
+            <wp:docPr id="66" name="Imagen 66"/>
+            <wp:cNvGraphicFramePr>
+              <a:graphicFrameLocks xmlns:a="http://schemas.openxmlformats.org/drawingml/2006/main" noChangeAspect="1"/>
+            </wp:cNvGraphicFramePr>
+            <a:graphic xmlns:a="http://schemas.openxmlformats.org/drawingml/2006/main">
+              <a:graphicData uri="http://schemas.openxmlformats.org/drawingml/2006/picture">
+                <pic:pic xmlns:pic="http://schemas.openxmlformats.org/drawingml/2006/picture">
+                  <pic:nvPicPr>
+                    <pic:cNvPr id="0" name=""/>
+                    <pic:cNvPicPr/>
+                  </pic:nvPicPr>
+                  <pic:blipFill>
+                    <a:blip r:embed="rId67"/>
+                    <a:stretch>
+                      <a:fillRect/>
+                    </a:stretch>
+                  </pic:blipFill>
+                  <pic:spPr>
+                    <a:xfrm>
+                      <a:off x="0" y="0"/>
+                      <a:ext cx="4210050" cy="1581150"/>
+                    </a:xfrm>
+                    <a:prstGeom prst="rect">
+                      <a:avLst/>
+                    </a:prstGeom>
+                  </pic:spPr>
+                </pic:pic>
+              </a:graphicData>
+            </a:graphic>
+          </wp:inline>
+        </w:drawing>
+      </w:r>
       <w:bookmarkStart w:id="0" w:name="_GoBack"/>
       <w:bookmarkEnd w:id="0"/>
-    </w:p>
-    <w:p>
-      <w:pPr>
-        <w:jc w:val="center"/>
-        <w:rPr>
-          <w:rFonts w:ascii="Segoe UI" w:eastAsia="Times New Roman" w:hAnsi="Segoe UI" w:cs="Segoe UI"/>
-          <w:color w:val="2C3E50"/>
-          <w:sz w:val="24"/>
-          <w:szCs w:val="24"/>
-          <w:lang w:eastAsia="es-ES"/>
-        </w:rPr>
-      </w:pPr>
-    </w:p>
-    <w:p>
-      <w:pPr>
-        <w:jc w:val="center"/>
-        <w:rPr>
-          <w:rFonts w:ascii="Segoe UI" w:eastAsia="Times New Roman" w:hAnsi="Segoe UI" w:cs="Segoe UI"/>
-          <w:color w:val="2C3E50"/>
-          <w:sz w:val="24"/>
-          <w:szCs w:val="24"/>
-          <w:lang w:eastAsia="es-ES"/>
-        </w:rPr>
-      </w:pPr>
     </w:p>
     <w:p/>
     <w:p/>
@@ -4313,9 +7456,9 @@
 <file path=word/numbering.xml><?xml version="1.0" encoding="utf-8"?>
 <w:numbering xmlns:wpc="http://schemas.microsoft.com/office/word/2010/wordprocessingCanvas" xmlns:mc="http://schemas.openxmlformats.org/markup-compatibility/2006" xmlns:o="urn:schemas-microsoft-com:office:office" xmlns:r="http://schemas.openxmlformats.org/officeDocument/2006/relationships" xmlns:m="http://schemas.openxmlformats.org/officeDocument/2006/math" xmlns:v="urn:schemas-microsoft-com:vml" xmlns:wp14="http://schemas.microsoft.com/office/word/2010/wordprocessingDrawing" xmlns:wp="http://schemas.openxmlformats.org/drawingml/2006/wordprocessingDrawing" xmlns:w10="urn:schemas-microsoft-com:office:word" xmlns:w="http://schemas.openxmlformats.org/wordprocessingml/2006/main" xmlns:w14="http://schemas.microsoft.com/office/word/2010/wordml" xmlns:wpg="http://schemas.microsoft.com/office/word/2010/wordprocessingGroup" xmlns:wpi="http://schemas.microsoft.com/office/word/2010/wordprocessingInk" xmlns:wne="http://schemas.microsoft.com/office/word/2006/wordml" xmlns:wps="http://schemas.microsoft.com/office/word/2010/wordprocessingShape" mc:Ignorable="w14 wp14">
   <w:abstractNum w:abstractNumId="0">
-    <w:nsid w:val="4026345A"/>
+    <w:nsid w:val="17F42F76"/>
     <w:multiLevelType w:val="multilevel"/>
-    <w:tmpl w:val="5586825E"/>
+    <w:tmpl w:val="04186796"/>
     <w:lvl w:ilvl="0">
       <w:start w:val="1"/>
       <w:numFmt w:val="bullet"/>
@@ -4462,9 +7605,9 @@
     </w:lvl>
   </w:abstractNum>
   <w:abstractNum w:abstractNumId="1">
-    <w:nsid w:val="46463925"/>
+    <w:nsid w:val="4026345A"/>
     <w:multiLevelType w:val="multilevel"/>
-    <w:tmpl w:val="F6F0D924"/>
+    <w:tmpl w:val="5586825E"/>
     <w:lvl w:ilvl="0">
       <w:start w:val="1"/>
       <w:numFmt w:val="bullet"/>
@@ -4611,9 +7754,9 @@
     </w:lvl>
   </w:abstractNum>
   <w:abstractNum w:abstractNumId="2">
-    <w:nsid w:val="4AB67A0C"/>
+    <w:nsid w:val="46463925"/>
     <w:multiLevelType w:val="multilevel"/>
-    <w:tmpl w:val="C194CA5A"/>
+    <w:tmpl w:val="F6F0D924"/>
     <w:lvl w:ilvl="0">
       <w:start w:val="1"/>
       <w:numFmt w:val="bullet"/>
@@ -4760,9 +7903,9 @@
     </w:lvl>
   </w:abstractNum>
   <w:abstractNum w:abstractNumId="3">
-    <w:nsid w:val="53D26099"/>
+    <w:nsid w:val="4AB67A0C"/>
     <w:multiLevelType w:val="multilevel"/>
-    <w:tmpl w:val="4306AF2A"/>
+    <w:tmpl w:val="C194CA5A"/>
     <w:lvl w:ilvl="0">
       <w:start w:val="1"/>
       <w:numFmt w:val="bullet"/>
@@ -4909,9 +8052,9 @@
     </w:lvl>
   </w:abstractNum>
   <w:abstractNum w:abstractNumId="4">
-    <w:nsid w:val="6FBA077B"/>
+    <w:nsid w:val="53D26099"/>
     <w:multiLevelType w:val="multilevel"/>
-    <w:tmpl w:val="76A86C0C"/>
+    <w:tmpl w:val="4306AF2A"/>
     <w:lvl w:ilvl="0">
       <w:start w:val="1"/>
       <w:numFmt w:val="bullet"/>
@@ -5057,20 +8200,172 @@
       </w:rPr>
     </w:lvl>
   </w:abstractNum>
+  <w:abstractNum w:abstractNumId="5">
+    <w:nsid w:val="6FBA077B"/>
+    <w:multiLevelType w:val="multilevel"/>
+    <w:tmpl w:val="76A86C0C"/>
+    <w:lvl w:ilvl="0">
+      <w:start w:val="1"/>
+      <w:numFmt w:val="bullet"/>
+      <w:lvlText w:val=""/>
+      <w:lvlJc w:val="left"/>
+      <w:pPr>
+        <w:tabs>
+          <w:tab w:val="num" w:pos="720"/>
+        </w:tabs>
+        <w:ind w:left="720" w:hanging="360"/>
+      </w:pPr>
+      <w:rPr>
+        <w:rFonts w:ascii="Symbol" w:hAnsi="Symbol" w:hint="default"/>
+        <w:sz w:val="20"/>
+      </w:rPr>
+    </w:lvl>
+    <w:lvl w:ilvl="1" w:tentative="1">
+      <w:start w:val="1"/>
+      <w:numFmt w:val="bullet"/>
+      <w:lvlText w:val="o"/>
+      <w:lvlJc w:val="left"/>
+      <w:pPr>
+        <w:tabs>
+          <w:tab w:val="num" w:pos="1440"/>
+        </w:tabs>
+        <w:ind w:left="1440" w:hanging="360"/>
+      </w:pPr>
+      <w:rPr>
+        <w:rFonts w:ascii="Courier New" w:hAnsi="Courier New" w:hint="default"/>
+        <w:sz w:val="20"/>
+      </w:rPr>
+    </w:lvl>
+    <w:lvl w:ilvl="2" w:tentative="1">
+      <w:start w:val="1"/>
+      <w:numFmt w:val="bullet"/>
+      <w:lvlText w:val=""/>
+      <w:lvlJc w:val="left"/>
+      <w:pPr>
+        <w:tabs>
+          <w:tab w:val="num" w:pos="2160"/>
+        </w:tabs>
+        <w:ind w:left="2160" w:hanging="360"/>
+      </w:pPr>
+      <w:rPr>
+        <w:rFonts w:ascii="Wingdings" w:hAnsi="Wingdings" w:hint="default"/>
+        <w:sz w:val="20"/>
+      </w:rPr>
+    </w:lvl>
+    <w:lvl w:ilvl="3" w:tentative="1">
+      <w:start w:val="1"/>
+      <w:numFmt w:val="bullet"/>
+      <w:lvlText w:val=""/>
+      <w:lvlJc w:val="left"/>
+      <w:pPr>
+        <w:tabs>
+          <w:tab w:val="num" w:pos="2880"/>
+        </w:tabs>
+        <w:ind w:left="2880" w:hanging="360"/>
+      </w:pPr>
+      <w:rPr>
+        <w:rFonts w:ascii="Wingdings" w:hAnsi="Wingdings" w:hint="default"/>
+        <w:sz w:val="20"/>
+      </w:rPr>
+    </w:lvl>
+    <w:lvl w:ilvl="4" w:tentative="1">
+      <w:start w:val="1"/>
+      <w:numFmt w:val="bullet"/>
+      <w:lvlText w:val=""/>
+      <w:lvlJc w:val="left"/>
+      <w:pPr>
+        <w:tabs>
+          <w:tab w:val="num" w:pos="3600"/>
+        </w:tabs>
+        <w:ind w:left="3600" w:hanging="360"/>
+      </w:pPr>
+      <w:rPr>
+        <w:rFonts w:ascii="Wingdings" w:hAnsi="Wingdings" w:hint="default"/>
+        <w:sz w:val="20"/>
+      </w:rPr>
+    </w:lvl>
+    <w:lvl w:ilvl="5" w:tentative="1">
+      <w:start w:val="1"/>
+      <w:numFmt w:val="bullet"/>
+      <w:lvlText w:val=""/>
+      <w:lvlJc w:val="left"/>
+      <w:pPr>
+        <w:tabs>
+          <w:tab w:val="num" w:pos="4320"/>
+        </w:tabs>
+        <w:ind w:left="4320" w:hanging="360"/>
+      </w:pPr>
+      <w:rPr>
+        <w:rFonts w:ascii="Wingdings" w:hAnsi="Wingdings" w:hint="default"/>
+        <w:sz w:val="20"/>
+      </w:rPr>
+    </w:lvl>
+    <w:lvl w:ilvl="6" w:tentative="1">
+      <w:start w:val="1"/>
+      <w:numFmt w:val="bullet"/>
+      <w:lvlText w:val=""/>
+      <w:lvlJc w:val="left"/>
+      <w:pPr>
+        <w:tabs>
+          <w:tab w:val="num" w:pos="5040"/>
+        </w:tabs>
+        <w:ind w:left="5040" w:hanging="360"/>
+      </w:pPr>
+      <w:rPr>
+        <w:rFonts w:ascii="Wingdings" w:hAnsi="Wingdings" w:hint="default"/>
+        <w:sz w:val="20"/>
+      </w:rPr>
+    </w:lvl>
+    <w:lvl w:ilvl="7" w:tentative="1">
+      <w:start w:val="1"/>
+      <w:numFmt w:val="bullet"/>
+      <w:lvlText w:val=""/>
+      <w:lvlJc w:val="left"/>
+      <w:pPr>
+        <w:tabs>
+          <w:tab w:val="num" w:pos="5760"/>
+        </w:tabs>
+        <w:ind w:left="5760" w:hanging="360"/>
+      </w:pPr>
+      <w:rPr>
+        <w:rFonts w:ascii="Wingdings" w:hAnsi="Wingdings" w:hint="default"/>
+        <w:sz w:val="20"/>
+      </w:rPr>
+    </w:lvl>
+    <w:lvl w:ilvl="8" w:tentative="1">
+      <w:start w:val="1"/>
+      <w:numFmt w:val="bullet"/>
+      <w:lvlText w:val=""/>
+      <w:lvlJc w:val="left"/>
+      <w:pPr>
+        <w:tabs>
+          <w:tab w:val="num" w:pos="6480"/>
+        </w:tabs>
+        <w:ind w:left="6480" w:hanging="360"/>
+      </w:pPr>
+      <w:rPr>
+        <w:rFonts w:ascii="Wingdings" w:hAnsi="Wingdings" w:hint="default"/>
+        <w:sz w:val="20"/>
+      </w:rPr>
+    </w:lvl>
+  </w:abstractNum>
   <w:num w:numId="1">
+    <w:abstractNumId w:val="2"/>
+  </w:num>
+  <w:num w:numId="2">
+    <w:abstractNumId w:val="3"/>
+  </w:num>
+  <w:num w:numId="3">
+    <w:abstractNumId w:val="4"/>
+  </w:num>
+  <w:num w:numId="4">
     <w:abstractNumId w:val="1"/>
   </w:num>
-  <w:num w:numId="2">
-    <w:abstractNumId w:val="2"/>
+  <w:num w:numId="5">
+    <w:abstractNumId w:val="5"/>
   </w:num>
-  <w:num w:numId="3">
-    <w:abstractNumId w:val="3"/>
-  </w:num>
-  <w:num w:numId="4">
+  <w:num w:numId="6">
     <w:abstractNumId w:val="0"/>
-  </w:num>
-  <w:num w:numId="5">
-    <w:abstractNumId w:val="4"/>
   </w:num>
 </w:numbering>
 </file>

</xml_diff>